<commit_message>
update lab3 with rendered LaTeX
</commit_message>
<xml_diff>
--- a/EEET-222-03/lab3/lab3.docx
+++ b/EEET-222-03/lab3/lab3.docx
@@ -1,65 +1,70 @@
 
 <file path=word/document.xml><?xml version="1.0" encoding="utf-8"?>
-<w:document xmlns:w="http://schemas.openxmlformats.org/wordprocessingml/2006/main" xmlns:m="http://schemas.openxmlformats.org/officeDocument/2006/math" xmlns:r="http://schemas.openxmlformats.org/officeDocument/2006/relationships" xmlns:o="urn:schemas-microsoft-com:office:office" xmlns:v="urn:schemas-microsoft-com:vml" xmlns:w10="urn:schemas-microsoft-com:office:word" xmlns:a="http://schemas.openxmlformats.org/drawingml/2006/main" xmlns:pic="http://schemas.openxmlformats.org/drawingml/2006/picture" xmlns:wp="http://schemas.openxmlformats.org/drawingml/2006/wordprocessingDrawing">
+<w:document xmlns:wpc="http://schemas.microsoft.com/office/word/2010/wordprocessingCanvas" xmlns:cx="http://schemas.microsoft.com/office/drawing/2014/chartex" xmlns:cx1="http://schemas.microsoft.com/office/drawing/2015/9/8/chartex" xmlns:mc="http://schemas.openxmlformats.org/markup-compatibility/2006" xmlns:o="urn:schemas-microsoft-com:office:office" xmlns:r="http://schemas.openxmlformats.org/officeDocument/2006/relationships" xmlns:m="http://schemas.openxmlformats.org/officeDocument/2006/math" xmlns:v="urn:schemas-microsoft-com:vml" xmlns:wp14="http://schemas.microsoft.com/office/word/2010/wordprocessingDrawing" xmlns:wp="http://schemas.openxmlformats.org/drawingml/2006/wordprocessingDrawing" xmlns:w10="urn:schemas-microsoft-com:office:word" xmlns:w="http://schemas.openxmlformats.org/wordprocessingml/2006/main" xmlns:w14="http://schemas.microsoft.com/office/word/2010/wordml" xmlns:w15="http://schemas.microsoft.com/office/word/2012/wordml" xmlns:w16se="http://schemas.microsoft.com/office/word/2015/wordml/symex" xmlns:wpg="http://schemas.microsoft.com/office/word/2010/wordprocessingGroup" xmlns:wpi="http://schemas.microsoft.com/office/word/2010/wordprocessingInk" xmlns:wne="http://schemas.microsoft.com/office/word/2006/wordml" xmlns:wps="http://schemas.microsoft.com/office/word/2010/wordprocessingShape" mc:Ignorable="w14 w15 w16se wp14">
   <w:body>
     <w:p>
       <w:pPr>
         <w:pStyle w:val="Heading1"/>
       </w:pPr>
-      <w:bookmarkStart w:id="20" w:name="header-n0"/>
+      <w:bookmarkStart w:id="0" w:name="header-n0"/>
       <w:r>
-        <w:t xml:space="preserve">Skyler MacDougall</w:t>
+        <w:t>Skyler MacDougall</w:t>
       </w:r>
-      <w:bookmarkEnd w:id="20"/>
+      <w:bookmarkEnd w:id="0"/>
     </w:p>
     <w:p>
       <w:pPr>
         <w:pStyle w:val="Heading2"/>
       </w:pPr>
-      <w:bookmarkStart w:id="21" w:name="header-n2"/>
+      <w:bookmarkStart w:id="1" w:name="header-n2"/>
       <w:r>
-        <w:t xml:space="preserve">Lab 3 : Intro to Op-Amps</w:t>
+        <w:t>Lab 3 : Intro to Op-Amps</w:t>
       </w:r>
-      <w:bookmarkEnd w:id="21"/>
+      <w:bookmarkEnd w:id="1"/>
     </w:p>
     <w:p>
       <w:r>
-        <w:pict>
-          <v:rect style="width:0;height:1.5pt" o:hralign="center" o:hrstd="t" o:hr="t"/>
-        </w:pict>
+        <w:br w:type="page"/>
       </w:r>
     </w:p>
     <w:p>
       <w:pPr>
         <w:pStyle w:val="Heading3"/>
       </w:pPr>
-      <w:bookmarkStart w:id="22" w:name="header-n4"/>
+      <w:bookmarkStart w:id="2" w:name="header-n4"/>
+      <w:bookmarkStart w:id="3" w:name="_GoBack"/>
+      <w:bookmarkEnd w:id="3"/>
       <w:r>
-        <w:t xml:space="preserve">Circuit 1:</w:t>
+        <w:lastRenderedPageBreak/>
+        <w:t>Circuit 1:</w:t>
       </w:r>
-      <w:bookmarkEnd w:id="22"/>
+      <w:bookmarkEnd w:id="2"/>
     </w:p>
     <w:p>
       <w:pPr>
         <w:pStyle w:val="CaptionedFigure"/>
       </w:pPr>
       <w:r>
+        <w:rPr>
+          <w:noProof/>
+        </w:rPr>
         <w:drawing>
-          <wp:inline>
+          <wp:inline distT="0" distB="0" distL="0" distR="0">
             <wp:extent cx="5334000" cy="2647302"/>
-            <wp:effectExtent b="0" l="0" r="0" t="0"/>
-            <wp:docPr descr="" title="" id="1" name="Picture"/>
-            <a:graphic>
+            <wp:effectExtent l="0" t="0" r="0" b="0"/>
+            <wp:docPr id="1" name="Picture"/>
+            <wp:cNvGraphicFramePr/>
+            <a:graphic xmlns:a="http://schemas.openxmlformats.org/drawingml/2006/main">
               <a:graphicData uri="http://schemas.openxmlformats.org/drawingml/2006/picture">
-                <pic:pic>
+                <pic:pic xmlns:pic="http://schemas.openxmlformats.org/drawingml/2006/picture">
                   <pic:nvPicPr>
-                    <pic:cNvPr descr="/home/bluestar/Documents/2195/EEET-222-03/lab3/lab3.assets/image-20200220142619123.png" id="0" name="Picture"/>
+                    <pic:cNvPr id="0" name="Picture" descr="/home/bluestar/Documents/2195/EEET-222-03/lab3/lab3.assets/image-20200220142619123.png"/>
                     <pic:cNvPicPr>
-                      <a:picLocks noChangeArrowheads="1" noChangeAspect="1"/>
+                      <a:picLocks noChangeAspect="1" noChangeArrowheads="1"/>
                     </pic:cNvPicPr>
                   </pic:nvPicPr>
                   <pic:blipFill>
-                    <a:blip r:embed="rId23"/>
+                    <a:blip r:embed="rId7"/>
                     <a:stretch>
                       <a:fillRect/>
                     </a:stretch>
@@ -95,33 +100,37 @@
       <w:pPr>
         <w:pStyle w:val="Heading3"/>
       </w:pPr>
-      <w:bookmarkStart w:id="24" w:name="header-n16"/>
+      <w:bookmarkStart w:id="4" w:name="header-n16"/>
       <w:r>
-        <w:t xml:space="preserve">Circuit 2:</w:t>
+        <w:t>Circuit 2:</w:t>
       </w:r>
-      <w:bookmarkEnd w:id="24"/>
+      <w:bookmarkEnd w:id="4"/>
     </w:p>
     <w:p>
       <w:pPr>
         <w:pStyle w:val="CaptionedFigure"/>
       </w:pPr>
       <w:r>
+        <w:rPr>
+          <w:noProof/>
+        </w:rPr>
         <w:drawing>
-          <wp:inline>
+          <wp:inline distT="0" distB="0" distL="0" distR="0">
             <wp:extent cx="5334000" cy="2643258"/>
-            <wp:effectExtent b="0" l="0" r="0" t="0"/>
-            <wp:docPr descr="" title="" id="1" name="Picture"/>
-            <a:graphic>
+            <wp:effectExtent l="0" t="0" r="0" b="0"/>
+            <wp:docPr id="2" name="Picture"/>
+            <wp:cNvGraphicFramePr/>
+            <a:graphic xmlns:a="http://schemas.openxmlformats.org/drawingml/2006/main">
               <a:graphicData uri="http://schemas.openxmlformats.org/drawingml/2006/picture">
-                <pic:pic>
+                <pic:pic xmlns:pic="http://schemas.openxmlformats.org/drawingml/2006/picture">
                   <pic:nvPicPr>
-                    <pic:cNvPr descr="/home/bluestar/Documents/2195/EEET-222-03/lab3/lab3.assets/image-20200220142643364.png" id="0" name="Picture"/>
+                    <pic:cNvPr id="0" name="Picture" descr="/home/bluestar/Documents/2195/EEET-222-03/lab3/lab3.assets/image-20200220142643364.png"/>
                     <pic:cNvPicPr>
-                      <a:picLocks noChangeArrowheads="1" noChangeAspect="1"/>
+                      <a:picLocks noChangeAspect="1" noChangeArrowheads="1"/>
                     </pic:cNvPicPr>
                   </pic:nvPicPr>
                   <pic:blipFill>
-                    <a:blip r:embed="rId25"/>
+                    <a:blip r:embed="rId8"/>
                     <a:stretch>
                       <a:fillRect/>
                     </a:stretch>
@@ -157,33 +166,38 @@
       <w:pPr>
         <w:pStyle w:val="Heading3"/>
       </w:pPr>
-      <w:bookmarkStart w:id="26" w:name="header-n22"/>
+      <w:bookmarkStart w:id="5" w:name="header-n22"/>
       <w:r>
-        <w:t xml:space="preserve">Circuit 3:</w:t>
+        <w:lastRenderedPageBreak/>
+        <w:t>Circuit 3:</w:t>
       </w:r>
-      <w:bookmarkEnd w:id="26"/>
+      <w:bookmarkEnd w:id="5"/>
     </w:p>
     <w:p>
       <w:pPr>
         <w:pStyle w:val="CaptionedFigure"/>
       </w:pPr>
       <w:r>
+        <w:rPr>
+          <w:noProof/>
+        </w:rPr>
         <w:drawing>
-          <wp:inline>
+          <wp:inline distT="0" distB="0" distL="0" distR="0">
             <wp:extent cx="5334000" cy="2674844"/>
-            <wp:effectExtent b="0" l="0" r="0" t="0"/>
-            <wp:docPr descr="" title="" id="1" name="Picture"/>
-            <a:graphic>
+            <wp:effectExtent l="0" t="0" r="0" b="0"/>
+            <wp:docPr id="3" name="Picture"/>
+            <wp:cNvGraphicFramePr/>
+            <a:graphic xmlns:a="http://schemas.openxmlformats.org/drawingml/2006/main">
               <a:graphicData uri="http://schemas.openxmlformats.org/drawingml/2006/picture">
-                <pic:pic>
+                <pic:pic xmlns:pic="http://schemas.openxmlformats.org/drawingml/2006/picture">
                   <pic:nvPicPr>
-                    <pic:cNvPr descr="/home/bluestar/Documents/2195/EEET-222-03/lab3/lab3.assets/image-20200220142751975.png" id="0" name="Picture"/>
+                    <pic:cNvPr id="0" name="Picture" descr="/home/bluestar/Documents/2195/EEET-222-03/lab3/lab3.assets/image-20200220142751975.png"/>
                     <pic:cNvPicPr>
-                      <a:picLocks noChangeArrowheads="1" noChangeAspect="1"/>
+                      <a:picLocks noChangeAspect="1" noChangeArrowheads="1"/>
                     </pic:cNvPicPr>
                   </pic:nvPicPr>
                   <pic:blipFill>
-                    <a:blip r:embed="rId27"/>
+                    <a:blip r:embed="rId9"/>
                     <a:stretch>
                       <a:fillRect/>
                     </a:stretch>
@@ -219,36 +233,37 @@
       <w:pPr>
         <w:pStyle w:val="Heading3"/>
       </w:pPr>
-      <w:bookmarkStart w:id="28" w:name="header-n34"/>
+      <w:bookmarkStart w:id="6" w:name="header-n34"/>
       <w:r>
-        <w:t xml:space="preserve">Circuit 4:</w:t>
+        <w:t xml:space="preserve">Circuit 4: </w:t>
       </w:r>
-      <w:r>
-        <w:t xml:space="preserve"> </w:t>
-      </w:r>
-      <w:bookmarkEnd w:id="28"/>
+      <w:bookmarkEnd w:id="6"/>
     </w:p>
     <w:p>
       <w:pPr>
         <w:pStyle w:val="CaptionedFigure"/>
       </w:pPr>
       <w:r>
+        <w:rPr>
+          <w:noProof/>
+        </w:rPr>
         <w:drawing>
-          <wp:inline>
+          <wp:inline distT="0" distB="0" distL="0" distR="0">
             <wp:extent cx="5334000" cy="2461641"/>
-            <wp:effectExtent b="0" l="0" r="0" t="0"/>
-            <wp:docPr descr="" title="" id="1" name="Picture"/>
-            <a:graphic>
+            <wp:effectExtent l="0" t="0" r="0" b="0"/>
+            <wp:docPr id="4" name="Picture"/>
+            <wp:cNvGraphicFramePr/>
+            <a:graphic xmlns:a="http://schemas.openxmlformats.org/drawingml/2006/main">
               <a:graphicData uri="http://schemas.openxmlformats.org/drawingml/2006/picture">
-                <pic:pic>
+                <pic:pic xmlns:pic="http://schemas.openxmlformats.org/drawingml/2006/picture">
                   <pic:nvPicPr>
-                    <pic:cNvPr descr="/home/bluestar/Documents/2195/EEET-222-03/lab3/lab3.assets/circuit4.jpg" id="0" name="Picture"/>
+                    <pic:cNvPr id="0" name="Picture" descr="/home/bluestar/Documents/2195/EEET-222-03/lab3/lab3.assets/circuit4.jpg"/>
                     <pic:cNvPicPr>
-                      <a:picLocks noChangeArrowheads="1" noChangeAspect="1"/>
+                      <a:picLocks noChangeAspect="1" noChangeArrowheads="1"/>
                     </pic:cNvPicPr>
                   </pic:nvPicPr>
                   <pic:blipFill>
-                    <a:blip r:embed="rId29"/>
+                    <a:blip r:embed="rId10"/>
                     <a:stretch>
                       <a:fillRect/>
                     </a:stretch>
@@ -278,63 +293,381 @@
     <w:p>
       <w:pPr>
         <w:pStyle w:val="ImageCaption"/>
-      </w:pPr>
+        <w:rPr>
+          <w:rFonts w:eastAsiaTheme="minorEastAsia"/>
+          <w:i w:val="0"/>
+        </w:rPr>
+      </w:pPr>
+      <m:oMathPara>
+        <m:oMath>
+          <m:sSub>
+            <m:sSubPr>
+              <m:ctrlPr>
+                <w:rPr>
+                  <w:rFonts w:ascii="Cambria Math" w:hAnsi="Cambria Math"/>
+                </w:rPr>
+              </m:ctrlPr>
+            </m:sSubPr>
+            <m:e>
+              <m:r>
+                <w:rPr>
+                  <w:rFonts w:ascii="Cambria Math" w:hAnsi="Cambria Math"/>
+                </w:rPr>
+                <m:t>A</m:t>
+              </m:r>
+            </m:e>
+            <m:sub>
+              <m:r>
+                <w:rPr>
+                  <w:rFonts w:ascii="Cambria Math" w:hAnsi="Cambria Math"/>
+                </w:rPr>
+                <m:t>C</m:t>
+              </m:r>
+              <m:sSub>
+                <m:sSubPr>
+                  <m:ctrlPr>
+                    <w:rPr>
+                      <w:rFonts w:ascii="Cambria Math" w:hAnsi="Cambria Math"/>
+                    </w:rPr>
+                  </m:ctrlPr>
+                </m:sSubPr>
+                <m:e>
+                  <m:r>
+                    <w:rPr>
+                      <w:rFonts w:ascii="Cambria Math" w:hAnsi="Cambria Math"/>
+                    </w:rPr>
+                    <m:t>L</m:t>
+                  </m:r>
+                </m:e>
+                <m:sub>
+                  <m:r>
+                    <w:rPr>
+                      <w:rFonts w:ascii="Cambria Math" w:hAnsi="Cambria Math"/>
+                    </w:rPr>
+                    <m:t>theory</m:t>
+                  </m:r>
+                </m:sub>
+              </m:sSub>
+            </m:sub>
+          </m:sSub>
+          <m:r>
+            <w:rPr>
+              <w:rFonts w:ascii="Cambria Math" w:hAnsi="Cambria Math"/>
+            </w:rPr>
+            <m:t>=</m:t>
+          </m:r>
+          <m:f>
+            <m:fPr>
+              <m:ctrlPr>
+                <w:rPr>
+                  <w:rFonts w:ascii="Cambria Math" w:hAnsi="Cambria Math"/>
+                </w:rPr>
+              </m:ctrlPr>
+            </m:fPr>
+            <m:num>
+              <m:r>
+                <w:rPr>
+                  <w:rFonts w:ascii="Cambria Math" w:hAnsi="Cambria Math"/>
+                </w:rPr>
+                <m:t>-</m:t>
+              </m:r>
+              <m:sSub>
+                <m:sSubPr>
+                  <m:ctrlPr>
+                    <w:rPr>
+                      <w:rFonts w:ascii="Cambria Math" w:hAnsi="Cambria Math"/>
+                    </w:rPr>
+                  </m:ctrlPr>
+                </m:sSubPr>
+                <m:e>
+                  <m:r>
+                    <w:rPr>
+                      <w:rFonts w:ascii="Cambria Math" w:hAnsi="Cambria Math"/>
+                    </w:rPr>
+                    <m:t>R</m:t>
+                  </m:r>
+                </m:e>
+                <m:sub>
+                  <m:r>
+                    <w:rPr>
+                      <w:rFonts w:ascii="Cambria Math" w:hAnsi="Cambria Math"/>
+                    </w:rPr>
+                    <m:t>f</m:t>
+                  </m:r>
+                </m:sub>
+              </m:sSub>
+            </m:num>
+            <m:den>
+              <m:sSub>
+                <m:sSubPr>
+                  <m:ctrlPr>
+                    <w:rPr>
+                      <w:rFonts w:ascii="Cambria Math" w:hAnsi="Cambria Math"/>
+                    </w:rPr>
+                  </m:ctrlPr>
+                </m:sSubPr>
+                <m:e>
+                  <m:r>
+                    <w:rPr>
+                      <w:rFonts w:ascii="Cambria Math" w:hAnsi="Cambria Math"/>
+                    </w:rPr>
+                    <m:t>R</m:t>
+                  </m:r>
+                </m:e>
+                <m:sub>
+                  <m:r>
+                    <w:rPr>
+                      <w:rFonts w:ascii="Cambria Math" w:hAnsi="Cambria Math"/>
+                    </w:rPr>
+                    <m:t>i</m:t>
+                  </m:r>
+                </m:sub>
+              </m:sSub>
+            </m:den>
+          </m:f>
+          <m:r>
+            <w:rPr>
+              <w:rFonts w:ascii="Cambria Math" w:hAnsi="Cambria Math"/>
+            </w:rPr>
+            <m:t>=</m:t>
+          </m:r>
+          <m:f>
+            <m:fPr>
+              <m:ctrlPr>
+                <w:rPr>
+                  <w:rFonts w:ascii="Cambria Math" w:hAnsi="Cambria Math"/>
+                </w:rPr>
+              </m:ctrlPr>
+            </m:fPr>
+            <m:num>
+              <m:r>
+                <w:rPr>
+                  <w:rFonts w:ascii="Cambria Math" w:hAnsi="Cambria Math"/>
+                </w:rPr>
+                <m:t>-5.6kΩ</m:t>
+              </m:r>
+            </m:num>
+            <m:den>
+              <m:r>
+                <w:rPr>
+                  <w:rFonts w:ascii="Cambria Math" w:hAnsi="Cambria Math"/>
+                </w:rPr>
+                <m:t>2.2kΩ</m:t>
+              </m:r>
+            </m:den>
+          </m:f>
+          <m:r>
+            <w:rPr>
+              <w:rFonts w:ascii="Cambria Math" w:hAnsi="Cambria Math"/>
+            </w:rPr>
+            <m:t>=-2.</m:t>
+          </m:r>
+          <m:bar>
+            <m:barPr>
+              <m:pos m:val="top"/>
+              <m:ctrlPr>
+                <w:rPr>
+                  <w:rFonts w:ascii="Cambria Math" w:hAnsi="Cambria Math"/>
+                </w:rPr>
+              </m:ctrlPr>
+            </m:barPr>
+            <m:e>
+              <m:r>
+                <w:rPr>
+                  <w:rFonts w:ascii="Cambria Math" w:hAnsi="Cambria Math"/>
+                </w:rPr>
+                <m:t>54</m:t>
+              </m:r>
+            </m:e>
+          </m:bar>
+          <m:r>
+            <w:rPr>
+              <w:rFonts w:ascii="Cambria Math" w:hAnsi="Cambria Math"/>
+            </w:rPr>
+            <m:t xml:space="preserve">  </m:t>
+          </m:r>
+        </m:oMath>
+      </m:oMathPara>
     </w:p>
     <w:p>
       <w:pPr>
-        <w:pStyle w:val="BodyText"/>
-      </w:pPr>
-      <w:bookmarkStart w:id="0" w:name="1"/>
-      <w:r>
-        <w:t/>
-      </w:r>
+        <w:pStyle w:val="ImageCaption"/>
+      </w:pPr>
+      <m:oMathPara>
+        <m:oMath>
+          <m:sSub>
+            <m:sSubPr>
+              <m:ctrlPr>
+                <w:rPr>
+                  <w:rFonts w:ascii="Cambria Math" w:hAnsi="Cambria Math"/>
+                </w:rPr>
+              </m:ctrlPr>
+            </m:sSubPr>
+            <m:e>
+              <m:r>
+                <w:rPr>
+                  <w:rFonts w:ascii="Cambria Math" w:hAnsi="Cambria Math"/>
+                </w:rPr>
+                <m:t>A</m:t>
+              </m:r>
+            </m:e>
+            <m:sub>
+              <m:r>
+                <w:rPr>
+                  <w:rFonts w:ascii="Cambria Math" w:hAnsi="Cambria Math"/>
+                </w:rPr>
+                <m:t>CL</m:t>
+              </m:r>
+            </m:sub>
+          </m:sSub>
+          <m:r>
+            <w:rPr>
+              <w:rFonts w:ascii="Cambria Math" w:hAnsi="Cambria Math"/>
+            </w:rPr>
+            <m:t>=</m:t>
+          </m:r>
+          <m:f>
+            <m:fPr>
+              <m:ctrlPr>
+                <w:rPr>
+                  <w:rFonts w:ascii="Cambria Math" w:hAnsi="Cambria Math"/>
+                </w:rPr>
+              </m:ctrlPr>
+            </m:fPr>
+            <m:num>
+              <m:sSub>
+                <m:sSubPr>
+                  <m:ctrlPr>
+                    <w:rPr>
+                      <w:rFonts w:ascii="Cambria Math" w:hAnsi="Cambria Math"/>
+                    </w:rPr>
+                  </m:ctrlPr>
+                </m:sSubPr>
+                <m:e>
+                  <m:r>
+                    <w:rPr>
+                      <w:rFonts w:ascii="Cambria Math" w:hAnsi="Cambria Math"/>
+                    </w:rPr>
+                    <m:t>V</m:t>
+                  </m:r>
+                </m:e>
+                <m:sub>
+                  <m:r>
+                    <w:rPr>
+                      <w:rFonts w:ascii="Cambria Math" w:hAnsi="Cambria Math"/>
+                    </w:rPr>
+                    <m:t>o</m:t>
+                  </m:r>
+                </m:sub>
+              </m:sSub>
+            </m:num>
+            <m:den>
+              <m:sSub>
+                <m:sSubPr>
+                  <m:ctrlPr>
+                    <w:rPr>
+                      <w:rFonts w:ascii="Cambria Math" w:hAnsi="Cambria Math"/>
+                    </w:rPr>
+                  </m:ctrlPr>
+                </m:sSubPr>
+                <m:e>
+                  <m:r>
+                    <w:rPr>
+                      <w:rFonts w:ascii="Cambria Math" w:hAnsi="Cambria Math"/>
+                    </w:rPr>
+                    <m:t>V</m:t>
+                  </m:r>
+                </m:e>
+                <m:sub>
+                  <m:r>
+                    <w:rPr>
+                      <w:rFonts w:ascii="Cambria Math" w:hAnsi="Cambria Math"/>
+                    </w:rPr>
+                    <m:t>i</m:t>
+                  </m:r>
+                </m:sub>
+              </m:sSub>
+            </m:den>
+          </m:f>
+          <m:r>
+            <w:rPr>
+              <w:rFonts w:ascii="Cambria Math" w:hAnsi="Cambria Math"/>
+            </w:rPr>
+            <m:t>=</m:t>
+          </m:r>
+          <m:f>
+            <m:fPr>
+              <m:ctrlPr>
+                <w:rPr>
+                  <w:rFonts w:ascii="Cambria Math" w:hAnsi="Cambria Math"/>
+                </w:rPr>
+              </m:ctrlPr>
+            </m:fPr>
+            <m:num>
+              <m:r>
+                <w:rPr>
+                  <w:rFonts w:ascii="Cambria Math" w:hAnsi="Cambria Math"/>
+                </w:rPr>
+                <m:t>50V</m:t>
+              </m:r>
+            </m:num>
+            <m:den>
+              <m:r>
+                <w:rPr>
+                  <w:rFonts w:ascii="Cambria Math" w:hAnsi="Cambria Math"/>
+                </w:rPr>
+                <m:t>1.99V</m:t>
+              </m:r>
+            </m:den>
+          </m:f>
+          <m:r>
+            <w:rPr>
+              <w:rFonts w:ascii="Cambria Math" w:hAnsi="Cambria Math"/>
+            </w:rPr>
+            <m:t>≈25</m:t>
+          </m:r>
+        </m:oMath>
+      </m:oMathPara>
     </w:p>
     <w:p>
       <w:pPr>
-        <w:pStyle w:val="BodyText"/>
-      </w:pPr>
+        <w:pStyle w:val="Heading3"/>
+      </w:pPr>
+      <w:bookmarkStart w:id="7" w:name="header-n44"/>
       <w:r>
-        <w:t xml:space="preserve">$$A_{CL_{theory}}={-R_f\over R_i}={-5.6k\Omega\over2.2k\Omega}=-2.\overline{54}\\
-A_{CL}={V_o\over V_i}={50V\over1.99V}\approx25$$</w:t>
+        <w:lastRenderedPageBreak/>
+        <w:t>C</w:t>
       </w:r>
+      <w:r>
+        <w:t>ircuit 5</w:t>
+      </w:r>
+      <w:bookmarkEnd w:id="7"/>
     </w:p>
     <w:p>
       <w:pPr>
-        <w:pStyle w:val="FirstParagraph"/>
-      </w:pPr>
-      <w:bookmarkEnd w:id="0"/>
-    </w:p>
-    <w:p>
-      <w:pPr>
-        <w:pStyle w:val="Heading3"/>
-      </w:pPr>
-      <w:bookmarkStart w:id="30" w:name="header-n44"/>
+        <w:pStyle w:val="CaptionedFigure"/>
+      </w:pPr>
       <w:r>
-        <w:t xml:space="preserve">Circuit 5</w:t>
-      </w:r>
-      <w:bookmarkEnd w:id="30"/>
-    </w:p>
-    <w:p>
-      <w:pPr>
-        <w:pStyle w:val="CaptionedFigure"/>
-      </w:pPr>
-      <w:r>
+        <w:rPr>
+          <w:noProof/>
+        </w:rPr>
         <w:drawing>
-          <wp:inline>
+          <wp:inline distT="0" distB="0" distL="0" distR="0">
             <wp:extent cx="5334000" cy="2461641"/>
-            <wp:effectExtent b="0" l="0" r="0" t="0"/>
-            <wp:docPr descr="" title="" id="1" name="Picture"/>
-            <a:graphic>
+            <wp:effectExtent l="0" t="0" r="0" b="0"/>
+            <wp:docPr id="5" name="Picture"/>
+            <wp:cNvGraphicFramePr/>
+            <a:graphic xmlns:a="http://schemas.openxmlformats.org/drawingml/2006/main">
               <a:graphicData uri="http://schemas.openxmlformats.org/drawingml/2006/picture">
-                <pic:pic>
+                <pic:pic xmlns:pic="http://schemas.openxmlformats.org/drawingml/2006/picture">
                   <pic:nvPicPr>
-                    <pic:cNvPr descr="/home/bluestar/Documents/2195/EEET-222-03/lab3/lab3.assets/circuit5.jpg" id="0" name="Picture"/>
+                    <pic:cNvPr id="0" name="Picture" descr="/home/bluestar/Documents/2195/EEET-222-03/lab3/lab3.assets/circuit5.jpg"/>
                     <pic:cNvPicPr>
-                      <a:picLocks noChangeArrowheads="1" noChangeAspect="1"/>
+                      <a:picLocks noChangeAspect="1" noChangeArrowheads="1"/>
                     </pic:cNvPicPr>
                   </pic:nvPicPr>
                   <pic:blipFill>
-                    <a:blip r:embed="rId31"/>
+                    <a:blip r:embed="rId11"/>
                     <a:stretch>
                       <a:fillRect/>
                     </a:stretch>
@@ -366,34 +699,403 @@
         <w:pStyle w:val="ImageCaption"/>
       </w:pPr>
     </w:p>
+    <w:bookmarkStart w:id="8" w:name="2"/>
     <w:p>
       <w:pPr>
         <w:pStyle w:val="BodyText"/>
-      </w:pPr>
-      <w:bookmarkStart w:id="0" w:name="2"/>
-      <w:r>
-        <w:t/>
-      </w:r>
+        <w:rPr>
+          <w:rFonts w:eastAsiaTheme="minorEastAsia"/>
+          <w:i/>
+        </w:rPr>
+      </w:pPr>
+      <m:oMathPara>
+        <m:oMath>
+          <m:sSub>
+            <m:sSubPr>
+              <m:ctrlPr>
+                <w:rPr>
+                  <w:rFonts w:ascii="Cambria Math" w:hAnsi="Cambria Math"/>
+                </w:rPr>
+              </m:ctrlPr>
+            </m:sSubPr>
+            <m:e>
+              <m:r>
+                <w:rPr>
+                  <w:rFonts w:ascii="Cambria Math" w:hAnsi="Cambria Math"/>
+                </w:rPr>
+                <m:t>A</m:t>
+              </m:r>
+            </m:e>
+            <m:sub>
+              <m:r>
+                <w:rPr>
+                  <w:rFonts w:ascii="Cambria Math" w:hAnsi="Cambria Math"/>
+                </w:rPr>
+                <m:t>C</m:t>
+              </m:r>
+              <m:sSub>
+                <m:sSubPr>
+                  <m:ctrlPr>
+                    <w:rPr>
+                      <w:rFonts w:ascii="Cambria Math" w:hAnsi="Cambria Math"/>
+                    </w:rPr>
+                  </m:ctrlPr>
+                </m:sSubPr>
+                <m:e>
+                  <m:r>
+                    <w:rPr>
+                      <w:rFonts w:ascii="Cambria Math" w:hAnsi="Cambria Math"/>
+                    </w:rPr>
+                    <m:t>L</m:t>
+                  </m:r>
+                </m:e>
+                <m:sub>
+                  <m:r>
+                    <w:rPr>
+                      <w:rFonts w:ascii="Cambria Math" w:hAnsi="Cambria Math"/>
+                    </w:rPr>
+                    <m:t>theory</m:t>
+                  </m:r>
+                </m:sub>
+              </m:sSub>
+            </m:sub>
+          </m:sSub>
+          <m:r>
+            <w:rPr>
+              <w:rFonts w:ascii="Cambria Math" w:hAnsi="Cambria Math"/>
+            </w:rPr>
+            <m:t>=</m:t>
+          </m:r>
+          <m:f>
+            <m:fPr>
+              <m:ctrlPr>
+                <w:rPr>
+                  <w:rFonts w:ascii="Cambria Math" w:hAnsi="Cambria Math"/>
+                </w:rPr>
+              </m:ctrlPr>
+            </m:fPr>
+            <m:num>
+              <m:sSub>
+                <m:sSubPr>
+                  <m:ctrlPr>
+                    <w:rPr>
+                      <w:rFonts w:ascii="Cambria Math" w:hAnsi="Cambria Math"/>
+                    </w:rPr>
+                  </m:ctrlPr>
+                </m:sSubPr>
+                <m:e>
+                  <m:r>
+                    <w:rPr>
+                      <w:rFonts w:ascii="Cambria Math" w:hAnsi="Cambria Math"/>
+                    </w:rPr>
+                    <m:t>R</m:t>
+                  </m:r>
+                </m:e>
+                <m:sub>
+                  <m:r>
+                    <w:rPr>
+                      <w:rFonts w:ascii="Cambria Math" w:hAnsi="Cambria Math"/>
+                    </w:rPr>
+                    <m:t>f</m:t>
+                  </m:r>
+                </m:sub>
+              </m:sSub>
+              <m:r>
+                <w:rPr>
+                  <w:rFonts w:ascii="Cambria Math" w:hAnsi="Cambria Math"/>
+                </w:rPr>
+                <m:t>+</m:t>
+              </m:r>
+              <m:sSub>
+                <m:sSubPr>
+                  <m:ctrlPr>
+                    <w:rPr>
+                      <w:rFonts w:ascii="Cambria Math" w:hAnsi="Cambria Math"/>
+                    </w:rPr>
+                  </m:ctrlPr>
+                </m:sSubPr>
+                <m:e>
+                  <m:r>
+                    <w:rPr>
+                      <w:rFonts w:ascii="Cambria Math" w:hAnsi="Cambria Math"/>
+                    </w:rPr>
+                    <m:t>R</m:t>
+                  </m:r>
+                </m:e>
+                <m:sub>
+                  <m:r>
+                    <w:rPr>
+                      <w:rFonts w:ascii="Cambria Math" w:hAnsi="Cambria Math"/>
+                    </w:rPr>
+                    <m:t>i</m:t>
+                  </m:r>
+                </m:sub>
+              </m:sSub>
+            </m:num>
+            <m:den>
+              <m:sSub>
+                <m:sSubPr>
+                  <m:ctrlPr>
+                    <w:rPr>
+                      <w:rFonts w:ascii="Cambria Math" w:hAnsi="Cambria Math"/>
+                    </w:rPr>
+                  </m:ctrlPr>
+                </m:sSubPr>
+                <m:e>
+                  <m:r>
+                    <w:rPr>
+                      <w:rFonts w:ascii="Cambria Math" w:hAnsi="Cambria Math"/>
+                    </w:rPr>
+                    <m:t>R</m:t>
+                  </m:r>
+                </m:e>
+                <m:sub>
+                  <m:r>
+                    <w:rPr>
+                      <w:rFonts w:ascii="Cambria Math" w:hAnsi="Cambria Math"/>
+                    </w:rPr>
+                    <m:t>i</m:t>
+                  </m:r>
+                </m:sub>
+              </m:sSub>
+            </m:den>
+          </m:f>
+          <m:r>
+            <w:rPr>
+              <w:rFonts w:ascii="Cambria Math" w:hAnsi="Cambria Math"/>
+            </w:rPr>
+            <m:t>=</m:t>
+          </m:r>
+          <m:f>
+            <m:fPr>
+              <m:ctrlPr>
+                <w:rPr>
+                  <w:rFonts w:ascii="Cambria Math" w:hAnsi="Cambria Math"/>
+                </w:rPr>
+              </m:ctrlPr>
+            </m:fPr>
+            <m:num>
+              <m:r>
+                <w:rPr>
+                  <w:rFonts w:ascii="Cambria Math" w:hAnsi="Cambria Math"/>
+                </w:rPr>
+                <m:t>2.2k</m:t>
+              </m:r>
+              <m:r>
+                <m:rPr>
+                  <m:sty m:val="p"/>
+                </m:rPr>
+                <w:rPr>
+                  <w:rFonts w:ascii="Cambria Math" w:hAnsi="Cambria Math"/>
+                </w:rPr>
+                <m:t>Ω</m:t>
+              </m:r>
+              <m:r>
+                <w:rPr>
+                  <w:rFonts w:ascii="Cambria Math" w:hAnsi="Cambria Math"/>
+                </w:rPr>
+                <m:t>+5.6k</m:t>
+              </m:r>
+              <m:r>
+                <m:rPr>
+                  <m:sty m:val="p"/>
+                </m:rPr>
+                <w:rPr>
+                  <w:rFonts w:ascii="Cambria Math" w:hAnsi="Cambria Math"/>
+                </w:rPr>
+                <m:t>Ω</m:t>
+              </m:r>
+            </m:num>
+            <m:den>
+              <m:r>
+                <w:rPr>
+                  <w:rFonts w:ascii="Cambria Math" w:hAnsi="Cambria Math"/>
+                </w:rPr>
+                <m:t>2.2k</m:t>
+              </m:r>
+              <m:r>
+                <m:rPr>
+                  <m:sty m:val="p"/>
+                </m:rPr>
+                <w:rPr>
+                  <w:rFonts w:ascii="Cambria Math" w:hAnsi="Cambria Math"/>
+                </w:rPr>
+                <m:t>Ω</m:t>
+              </m:r>
+            </m:den>
+          </m:f>
+          <m:r>
+            <w:rPr>
+              <w:rFonts w:ascii="Cambria Math" w:hAnsi="Cambria Math"/>
+            </w:rPr>
+            <m:t>=3.</m:t>
+          </m:r>
+          <m:bar>
+            <m:barPr>
+              <m:pos m:val="top"/>
+              <m:ctrlPr>
+                <w:rPr>
+                  <w:rFonts w:ascii="Cambria Math" w:hAnsi="Cambria Math"/>
+                </w:rPr>
+              </m:ctrlPr>
+            </m:barPr>
+            <m:e>
+              <m:r>
+                <w:rPr>
+                  <w:rFonts w:ascii="Cambria Math" w:hAnsi="Cambria Math"/>
+                </w:rPr>
+                <m:t>54</m:t>
+              </m:r>
+            </m:e>
+          </m:bar>
+        </m:oMath>
+      </m:oMathPara>
     </w:p>
     <w:p>
       <w:pPr>
         <w:pStyle w:val="BodyText"/>
       </w:pPr>
-      <w:r>
-        <w:t xml:space="preserve">$$A_{CL_{theory}}={R_f+R_i\over R_i}={2.2k\Omega+ 5.6k\Omega \over 2.2k\Omega}=3.\overline{54}\\
-A_{CL}={V_o\over V_i}={38V\over20.3V}\approx1.82$$</w:t>
-      </w:r>
+      <m:oMathPara>
+        <m:oMath>
+          <m:sSub>
+            <m:sSubPr>
+              <m:ctrlPr>
+                <w:rPr>
+                  <w:rFonts w:ascii="Cambria Math" w:hAnsi="Cambria Math"/>
+                </w:rPr>
+              </m:ctrlPr>
+            </m:sSubPr>
+            <m:e>
+              <m:r>
+                <w:rPr>
+                  <w:rFonts w:ascii="Cambria Math" w:hAnsi="Cambria Math"/>
+                </w:rPr>
+                <m:t>A</m:t>
+              </m:r>
+            </m:e>
+            <m:sub>
+              <m:r>
+                <w:rPr>
+                  <w:rFonts w:ascii="Cambria Math" w:hAnsi="Cambria Math"/>
+                </w:rPr>
+                <m:t>CL</m:t>
+              </m:r>
+            </m:sub>
+          </m:sSub>
+          <m:r>
+            <w:rPr>
+              <w:rFonts w:ascii="Cambria Math" w:hAnsi="Cambria Math"/>
+            </w:rPr>
+            <m:t>=</m:t>
+          </m:r>
+          <m:f>
+            <m:fPr>
+              <m:ctrlPr>
+                <w:rPr>
+                  <w:rFonts w:ascii="Cambria Math" w:hAnsi="Cambria Math"/>
+                </w:rPr>
+              </m:ctrlPr>
+            </m:fPr>
+            <m:num>
+              <m:sSub>
+                <m:sSubPr>
+                  <m:ctrlPr>
+                    <w:rPr>
+                      <w:rFonts w:ascii="Cambria Math" w:hAnsi="Cambria Math"/>
+                    </w:rPr>
+                  </m:ctrlPr>
+                </m:sSubPr>
+                <m:e>
+                  <m:r>
+                    <w:rPr>
+                      <w:rFonts w:ascii="Cambria Math" w:hAnsi="Cambria Math"/>
+                    </w:rPr>
+                    <m:t>V</m:t>
+                  </m:r>
+                </m:e>
+                <m:sub>
+                  <m:r>
+                    <w:rPr>
+                      <w:rFonts w:ascii="Cambria Math" w:hAnsi="Cambria Math"/>
+                    </w:rPr>
+                    <m:t>o</m:t>
+                  </m:r>
+                </m:sub>
+              </m:sSub>
+            </m:num>
+            <m:den>
+              <m:sSub>
+                <m:sSubPr>
+                  <m:ctrlPr>
+                    <w:rPr>
+                      <w:rFonts w:ascii="Cambria Math" w:hAnsi="Cambria Math"/>
+                    </w:rPr>
+                  </m:ctrlPr>
+                </m:sSubPr>
+                <m:e>
+                  <m:r>
+                    <w:rPr>
+                      <w:rFonts w:ascii="Cambria Math" w:hAnsi="Cambria Math"/>
+                    </w:rPr>
+                    <m:t>V</m:t>
+                  </m:r>
+                </m:e>
+                <m:sub>
+                  <m:r>
+                    <w:rPr>
+                      <w:rFonts w:ascii="Cambria Math" w:hAnsi="Cambria Math"/>
+                    </w:rPr>
+                    <m:t>i</m:t>
+                  </m:r>
+                </m:sub>
+              </m:sSub>
+            </m:den>
+          </m:f>
+          <m:r>
+            <w:rPr>
+              <w:rFonts w:ascii="Cambria Math" w:hAnsi="Cambria Math"/>
+            </w:rPr>
+            <m:t>=</m:t>
+          </m:r>
+          <m:f>
+            <m:fPr>
+              <m:ctrlPr>
+                <w:rPr>
+                  <w:rFonts w:ascii="Cambria Math" w:hAnsi="Cambria Math"/>
+                </w:rPr>
+              </m:ctrlPr>
+            </m:fPr>
+            <m:num>
+              <m:r>
+                <w:rPr>
+                  <w:rFonts w:ascii="Cambria Math" w:hAnsi="Cambria Math"/>
+                </w:rPr>
+                <m:t>38V</m:t>
+              </m:r>
+            </m:num>
+            <m:den>
+              <m:r>
+                <w:rPr>
+                  <w:rFonts w:ascii="Cambria Math" w:hAnsi="Cambria Math"/>
+                </w:rPr>
+                <m:t>20.3V</m:t>
+              </m:r>
+            </m:den>
+          </m:f>
+          <m:r>
+            <w:rPr>
+              <w:rFonts w:ascii="Cambria Math" w:hAnsi="Cambria Math"/>
+            </w:rPr>
+            <m:t>≈1.82</m:t>
+          </m:r>
+        </m:oMath>
+      </m:oMathPara>
     </w:p>
-    <w:p>
-      <w:pPr>
-        <w:pStyle w:val="FirstParagraph"/>
-      </w:pPr>
-      <w:bookmarkEnd w:id="0"/>
-    </w:p>
+    <w:bookmarkEnd w:id="8"/>
     <w:p>
       <w:r>
         <w:pict>
-          <v:rect style="width:0;height:1.5pt" o:hralign="center" o:hrstd="t" o:hr="t"/>
+          <v:rect id="_x0000_i1026" style="width:0;height:1.5pt" o:hralign="center" o:hrstd="t" o:hr="t"/>
         </w:pict>
       </w:r>
     </w:p>
@@ -402,20 +1104,61 @@
         <w:pStyle w:val="FirstParagraph"/>
       </w:pPr>
       <w:r>
-        <w:t xml:space="preserve">Circuit 3 does not have distortion at the peaks of the waveform, making it better than Circuit 1. It also has no distortion in the middle of the waveform, making it better than Circuit 2. The inverting gain calculation does not appear to work in this instance (I may have grabbed the wrong resistor). The minus sign refers to the fact that the amplitude is inverted compared to the input signal. The non-inverting gain does not appear to work either. Finding the datasheets was rather difficult, although I would assume that in the real world, when buying devices, they come with some form of datasheet, either digital or physical.</w:t>
+        <w:t>Circuit 3 does not have distortion at the peaks of the waveform, making it better than Circuit 1. It also</w:t>
+      </w:r>
+      <w:r>
+        <w:t xml:space="preserve"> has no distortion in the middle of the waveform, making it better than Circuit 2. The inverting gain calculation does not appear to work in this instance (I may have grabbed the wrong resistor). The minus sign refers to the fact that the amplitude is inve</w:t>
+      </w:r>
+      <w:r>
+        <w:t>rted compared to the input signal. The non-inverting gain does not appear to work either. Finding the datasheets was rather difficult, although I would assume that in the real world, when buying devices, they come with some form of datasheet, either digita</w:t>
+      </w:r>
+      <w:r>
+        <w:t>l or physical.</w:t>
       </w:r>
     </w:p>
-    <w:sectPr/>
+    <w:sectPr>
+      <w:pgSz w:w="12240" w:h="15840"/>
+      <w:pgMar w:top="1440" w:right="1440" w:bottom="1440" w:left="1440" w:header="720" w:footer="720" w:gutter="0"/>
+      <w:cols w:space="720"/>
+    </w:sectPr>
   </w:body>
 </w:document>
 </file>
 
-<file path=word/comments.xml><?xml version="1.0" encoding="utf-8"?>
-<w:comments xmlns:w="http://schemas.openxmlformats.org/wordprocessingml/2006/main" xmlns:m="http://schemas.openxmlformats.org/officeDocument/2006/math" xmlns:r="http://schemas.openxmlformats.org/officeDocument/2006/relationships" xmlns:o="urn:schemas-microsoft-com:office:office" xmlns:v="urn:schemas-microsoft-com:vml" xmlns:w10="urn:schemas-microsoft-com:office:word" xmlns:a="http://schemas.openxmlformats.org/drawingml/2006/main" xmlns:pic="http://schemas.openxmlformats.org/drawingml/2006/picture" xmlns:wp="http://schemas.openxmlformats.org/drawingml/2006/wordprocessingDrawing"/>
+<file path=word/endnotes.xml><?xml version="1.0" encoding="utf-8"?>
+<w:endnotes xmlns:wpc="http://schemas.microsoft.com/office/word/2010/wordprocessingCanvas" xmlns:cx="http://schemas.microsoft.com/office/drawing/2014/chartex" xmlns:cx1="http://schemas.microsoft.com/office/drawing/2015/9/8/chartex" xmlns:mc="http://schemas.openxmlformats.org/markup-compatibility/2006" xmlns:o="urn:schemas-microsoft-com:office:office" xmlns:r="http://schemas.openxmlformats.org/officeDocument/2006/relationships" xmlns:m="http://schemas.openxmlformats.org/officeDocument/2006/math" xmlns:v="urn:schemas-microsoft-com:vml" xmlns:wp14="http://schemas.microsoft.com/office/word/2010/wordprocessingDrawing" xmlns:wp="http://schemas.openxmlformats.org/drawingml/2006/wordprocessingDrawing" xmlns:w10="urn:schemas-microsoft-com:office:word" xmlns:w="http://schemas.openxmlformats.org/wordprocessingml/2006/main" xmlns:w14="http://schemas.microsoft.com/office/word/2010/wordml" xmlns:w15="http://schemas.microsoft.com/office/word/2012/wordml" xmlns:w16se="http://schemas.microsoft.com/office/word/2015/wordml/symex" xmlns:wpg="http://schemas.microsoft.com/office/word/2010/wordprocessingGroup" xmlns:wpi="http://schemas.microsoft.com/office/word/2010/wordprocessingInk" xmlns:wne="http://schemas.microsoft.com/office/word/2006/wordml" xmlns:wps="http://schemas.microsoft.com/office/word/2010/wordprocessingShape" mc:Ignorable="w14 w15 w16se wp14">
+  <w:endnote w:type="separator" w:id="-1">
+    <w:p>
+      <w:pPr>
+        <w:spacing w:after="0"/>
+      </w:pPr>
+      <w:r>
+        <w:separator/>
+      </w:r>
+    </w:p>
+  </w:endnote>
+  <w:endnote w:type="continuationSeparator" w:id="0">
+    <w:p>
+      <w:pPr>
+        <w:spacing w:after="0"/>
+      </w:pPr>
+      <w:r>
+        <w:continuationSeparator/>
+      </w:r>
+    </w:p>
+  </w:endnote>
+</w:endnotes>
 </file>
 
 <file path=word/footnotes.xml><?xml version="1.0" encoding="utf-8"?>
-<w:footnotes xmlns:w="http://schemas.openxmlformats.org/wordprocessingml/2006/main" xmlns:m="http://schemas.openxmlformats.org/officeDocument/2006/math" xmlns:r="http://schemas.openxmlformats.org/officeDocument/2006/relationships" xmlns:o="urn:schemas-microsoft-com:office:office" xmlns:v="urn:schemas-microsoft-com:vml" xmlns:w10="urn:schemas-microsoft-com:office:word" xmlns:a="http://schemas.openxmlformats.org/drawingml/2006/main" xmlns:pic="http://schemas.openxmlformats.org/drawingml/2006/picture" xmlns:wp="http://schemas.openxmlformats.org/drawingml/2006/wordprocessingDrawing">
+<w:footnotes xmlns:wpc="http://schemas.microsoft.com/office/word/2010/wordprocessingCanvas" xmlns:cx="http://schemas.microsoft.com/office/drawing/2014/chartex" xmlns:cx1="http://schemas.microsoft.com/office/drawing/2015/9/8/chartex" xmlns:mc="http://schemas.openxmlformats.org/markup-compatibility/2006" xmlns:o="urn:schemas-microsoft-com:office:office" xmlns:r="http://schemas.openxmlformats.org/officeDocument/2006/relationships" xmlns:m="http://schemas.openxmlformats.org/officeDocument/2006/math" xmlns:v="urn:schemas-microsoft-com:vml" xmlns:wp14="http://schemas.microsoft.com/office/word/2010/wordprocessingDrawing" xmlns:wp="http://schemas.openxmlformats.org/drawingml/2006/wordprocessingDrawing" xmlns:w10="urn:schemas-microsoft-com:office:word" xmlns:w="http://schemas.openxmlformats.org/wordprocessingml/2006/main" xmlns:w14="http://schemas.microsoft.com/office/word/2010/wordml" xmlns:w15="http://schemas.microsoft.com/office/word/2012/wordml" xmlns:w16se="http://schemas.microsoft.com/office/word/2015/wordml/symex" xmlns:wpg="http://schemas.microsoft.com/office/word/2010/wordprocessingGroup" xmlns:wpi="http://schemas.microsoft.com/office/word/2010/wordprocessingInk" xmlns:wne="http://schemas.microsoft.com/office/word/2006/wordml" xmlns:wps="http://schemas.microsoft.com/office/word/2010/wordprocessingShape" mc:Ignorable="w14 w15 w16se wp14">
+  <w:footnote w:type="separator" w:id="-1">
+    <w:p>
+      <w:r>
+        <w:separator/>
+      </w:r>
+    </w:p>
+  </w:footnote>
   <w:footnote w:type="continuationSeparator" w:id="0">
     <w:p>
       <w:r>
@@ -423,21 +1166,15 @@
       </w:r>
     </w:p>
   </w:footnote>
-  <w:footnote w:type="separator" w:id="-1">
-    <w:p>
-      <w:r>
-        <w:separator/>
-      </w:r>
-    </w:p>
-  </w:footnote>
 </w:footnotes>
 </file>
 
 <file path=word/numbering.xml><?xml version="1.0" encoding="utf-8"?>
-<w:numbering xmlns:w="http://schemas.openxmlformats.org/wordprocessingml/2006/main">
-  <w:abstractNum w:abstractNumId="990">
-    <w:nsid w:val="2c1ae401"/>
+<w:numbering xmlns:wpc="http://schemas.microsoft.com/office/word/2010/wordprocessingCanvas" xmlns:cx="http://schemas.microsoft.com/office/drawing/2014/chartex" xmlns:cx1="http://schemas.microsoft.com/office/drawing/2015/9/8/chartex" xmlns:mc="http://schemas.openxmlformats.org/markup-compatibility/2006" xmlns:o="urn:schemas-microsoft-com:office:office" xmlns:r="http://schemas.openxmlformats.org/officeDocument/2006/relationships" xmlns:m="http://schemas.openxmlformats.org/officeDocument/2006/math" xmlns:v="urn:schemas-microsoft-com:vml" xmlns:wp14="http://schemas.microsoft.com/office/word/2010/wordprocessingDrawing" xmlns:wp="http://schemas.openxmlformats.org/drawingml/2006/wordprocessingDrawing" xmlns:w10="urn:schemas-microsoft-com:office:word" xmlns:w="http://schemas.openxmlformats.org/wordprocessingml/2006/main" xmlns:w14="http://schemas.microsoft.com/office/word/2010/wordml" xmlns:w15="http://schemas.microsoft.com/office/word/2012/wordml" xmlns:w16se="http://schemas.microsoft.com/office/word/2015/wordml/symex" xmlns:wpg="http://schemas.microsoft.com/office/word/2010/wordprocessingGroup" xmlns:wpi="http://schemas.microsoft.com/office/word/2010/wordprocessingInk" xmlns:wne="http://schemas.microsoft.com/office/word/2006/wordml" xmlns:wps="http://schemas.microsoft.com/office/word/2010/wordprocessingShape" mc:Ignorable="w14 w15 w16se wp14">
+  <w:abstractNum w:abstractNumId="0" w15:restartNumberingAfterBreak="0">
+    <w:nsid w:val="2C1AE401"/>
     <w:multiLevelType w:val="multilevel"/>
+    <w:tmpl w:val="082E0C14"/>
     <w:lvl w:ilvl="0">
       <w:numFmt w:val="bullet"/>
       <w:lvlText w:val=" "/>
@@ -538,14 +1275,14 @@
       </w:pPr>
     </w:lvl>
   </w:abstractNum>
-  <w:num w:numId="1000">
-    <w:abstractNumId w:val="990"/>
+  <w:num w:numId="1">
+    <w:abstractNumId w:val="0"/>
   </w:num>
 </w:numbering>
 </file>
 
 <file path=word/styles.xml><?xml version="1.0" encoding="utf-8"?>
-<w:styles xmlns:r="http://schemas.openxmlformats.org/officeDocument/2006/relationships" xmlns:w="http://schemas.openxmlformats.org/wordprocessingml/2006/main">
+<w:styles xmlns:mc="http://schemas.openxmlformats.org/markup-compatibility/2006" xmlns:r="http://schemas.openxmlformats.org/officeDocument/2006/relationships" xmlns:w="http://schemas.openxmlformats.org/wordprocessingml/2006/main" xmlns:w14="http://schemas.microsoft.com/office/word/2010/wordml" xmlns:w15="http://schemas.microsoft.com/office/word/2012/wordml" xmlns:w16se="http://schemas.microsoft.com/office/word/2015/wordml/symex" mc:Ignorable="w14 w15 w16se">
   <w:docDefaults>
     <w:rPrDefault>
       <w:rPr>
@@ -561,19 +1298,540 @@
       </w:pPr>
     </w:pPrDefault>
   </w:docDefaults>
-  <w:latentStyles w:defLockedState="0" w:defUIPriority="0" w:defSemiHidden="0" w:defUnhideWhenUsed="0" w:defQFormat="0" w:count="276"/>
+  <w:latentStyles w:defLockedState="0" w:defUIPriority="0" w:defSemiHidden="0" w:defUnhideWhenUsed="0" w:defQFormat="0" w:count="371">
+    <w:lsdException w:name="index 1" w:semiHidden="1" w:unhideWhenUsed="1"/>
+    <w:lsdException w:name="index 7" w:semiHidden="1" w:unhideWhenUsed="1"/>
+    <w:lsdException w:name="index 8" w:semiHidden="1" w:unhideWhenUsed="1"/>
+    <w:lsdException w:name="index 9" w:semiHidden="1" w:unhideWhenUsed="1"/>
+    <w:lsdException w:name="toc 1" w:semiHidden="1" w:unhideWhenUsed="1"/>
+    <w:lsdException w:name="toc 2" w:semiHidden="1" w:unhideWhenUsed="1"/>
+    <w:lsdException w:name="toc 3" w:semiHidden="1" w:unhideWhenUsed="1"/>
+    <w:lsdException w:name="toc 4" w:semiHidden="1" w:unhideWhenUsed="1"/>
+    <w:lsdException w:name="toc 5" w:semiHidden="1" w:unhideWhenUsed="1"/>
+    <w:lsdException w:name="toc 6" w:semiHidden="1" w:unhideWhenUsed="1"/>
+    <w:lsdException w:name="toc 7" w:semiHidden="1" w:unhideWhenUsed="1"/>
+    <w:lsdException w:name="toc 8" w:semiHidden="1" w:unhideWhenUsed="1"/>
+    <w:lsdException w:name="toc 9" w:semiHidden="1" w:unhideWhenUsed="1"/>
+    <w:lsdException w:name="Normal Indent" w:semiHidden="1" w:unhideWhenUsed="1"/>
+    <w:lsdException w:name="footnote text" w:semiHidden="1" w:unhideWhenUsed="1"/>
+    <w:lsdException w:name="annotation text" w:semiHidden="1" w:unhideWhenUsed="1"/>
+    <w:lsdException w:name="header" w:semiHidden="1" w:unhideWhenUsed="1"/>
+    <w:lsdException w:name="footer" w:semiHidden="1" w:unhideWhenUsed="1"/>
+    <w:lsdException w:name="index heading" w:semiHidden="1" w:unhideWhenUsed="1"/>
+    <w:lsdException w:name="caption" w:semiHidden="1" w:unhideWhenUsed="1"/>
+    <w:lsdException w:name="table of figures" w:semiHidden="1" w:unhideWhenUsed="1"/>
+    <w:lsdException w:name="envelope address" w:semiHidden="1" w:unhideWhenUsed="1"/>
+    <w:lsdException w:name="envelope return" w:semiHidden="1" w:unhideWhenUsed="1"/>
+    <w:lsdException w:name="footnote reference" w:semiHidden="1" w:unhideWhenUsed="1"/>
+    <w:lsdException w:name="annotation reference" w:semiHidden="1" w:unhideWhenUsed="1"/>
+    <w:lsdException w:name="line number" w:semiHidden="1" w:unhideWhenUsed="1"/>
+    <w:lsdException w:name="page number" w:semiHidden="1" w:unhideWhenUsed="1"/>
+    <w:lsdException w:name="endnote reference" w:semiHidden="1" w:unhideWhenUsed="1"/>
+    <w:lsdException w:name="endnote text" w:semiHidden="1" w:unhideWhenUsed="1"/>
+    <w:lsdException w:name="table of authorities" w:semiHidden="1" w:unhideWhenUsed="1"/>
+    <w:lsdException w:name="macro" w:semiHidden="1" w:unhideWhenUsed="1"/>
+    <w:lsdException w:name="toa heading" w:semiHidden="1" w:unhideWhenUsed="1"/>
+    <w:lsdException w:name="List" w:semiHidden="1" w:unhideWhenUsed="1"/>
+    <w:lsdException w:name="List Bullet" w:semiHidden="1" w:unhideWhenUsed="1"/>
+    <w:lsdException w:name="List Number" w:semiHidden="1" w:unhideWhenUsed="1"/>
+    <w:lsdException w:name="List 2" w:semiHidden="1" w:unhideWhenUsed="1"/>
+    <w:lsdException w:name="List 3" w:semiHidden="1" w:unhideWhenUsed="1"/>
+    <w:lsdException w:name="List 4" w:semiHidden="1" w:unhideWhenUsed="1"/>
+    <w:lsdException w:name="List 5" w:semiHidden="1" w:unhideWhenUsed="1"/>
+    <w:lsdException w:name="List Bullet 2" w:semiHidden="1" w:unhideWhenUsed="1"/>
+    <w:lsdException w:name="List Bullet 3" w:semiHidden="1" w:unhideWhenUsed="1"/>
+    <w:lsdException w:name="List Bullet 4" w:semiHidden="1" w:unhideWhenUsed="1"/>
+    <w:lsdException w:name="List Bullet 5" w:semiHidden="1" w:unhideWhenUsed="1"/>
+    <w:lsdException w:name="List Number 3" w:semiHidden="1" w:unhideWhenUsed="1"/>
+    <w:lsdException w:name="List Number 4" w:semiHidden="1" w:unhideWhenUsed="1"/>
+    <w:lsdException w:name="Closing" w:semiHidden="1" w:unhideWhenUsed="1"/>
+    <w:lsdException w:name="Signature" w:semiHidden="1" w:unhideWhenUsed="1"/>
+    <w:lsdException w:name="Default Paragraph Font" w:semiHidden="1" w:unhideWhenUsed="1"/>
+    <w:lsdException w:name="Body Text" w:semiHidden="1" w:unhideWhenUsed="1"/>
+    <w:lsdException w:name="Body Text Indent" w:semiHidden="1" w:unhideWhenUsed="1"/>
+    <w:lsdException w:name="List Continue" w:semiHidden="1" w:unhideWhenUsed="1"/>
+    <w:lsdException w:name="List Continue 2" w:semiHidden="1" w:unhideWhenUsed="1"/>
+    <w:lsdException w:name="List Continue 3" w:semiHidden="1" w:unhideWhenUsed="1"/>
+    <w:lsdException w:name="List Continue 4" w:semiHidden="1" w:unhideWhenUsed="1"/>
+    <w:lsdException w:name="List Continue 5" w:semiHidden="1" w:unhideWhenUsed="1"/>
+    <w:lsdException w:name="Message Header" w:semiHidden="1" w:unhideWhenUsed="1"/>
+    <w:lsdException w:name="Salutation" w:semiHidden="1" w:unhideWhenUsed="1"/>
+    <w:lsdException w:name="Date" w:semiHidden="1" w:unhideWhenUsed="1"/>
+    <w:lsdException w:name="Body Text First Indent" w:semiHidden="1" w:unhideWhenUsed="1"/>
+    <w:lsdException w:name="Body Text First Indent 2" w:semiHidden="1" w:unhideWhenUsed="1"/>
+    <w:lsdException w:name="Note Heading" w:semiHidden="1" w:unhideWhenUsed="1"/>
+    <w:lsdException w:name="Body Text 2" w:semiHidden="1" w:unhideWhenUsed="1"/>
+    <w:lsdException w:name="Body Text 3" w:semiHidden="1" w:unhideWhenUsed="1"/>
+    <w:lsdException w:name="Body Text Indent 2" w:semiHidden="1" w:unhideWhenUsed="1"/>
+    <w:lsdException w:name="Document Map" w:semiHidden="1" w:unhideWhenUsed="1"/>
+    <w:lsdException w:name="Plain Text" w:semiHidden="1" w:unhideWhenUsed="1"/>
+    <w:lsdException w:name="E-mail Signature" w:semiHidden="1" w:unhideWhenUsed="1"/>
+    <w:lsdException w:name="HTML Top of Form" w:semiHidden="1" w:unhideWhenUsed="1"/>
+    <w:lsdException w:name="HTML Bottom of Form" w:semiHidden="1" w:unhideWhenUsed="1"/>
+    <w:lsdException w:name="Normal (Web)" w:semiHidden="1" w:unhideWhenUsed="1"/>
+    <w:lsdException w:name="HTML Acronym" w:semiHidden="1" w:unhideWhenUsed="1"/>
+    <w:lsdException w:name="HTML Address" w:semiHidden="1" w:unhideWhenUsed="1"/>
+    <w:lsdException w:name="HTML Cite" w:semiHidden="1" w:unhideWhenUsed="1"/>
+    <w:lsdException w:name="HTML Code" w:semiHidden="1" w:unhideWhenUsed="1"/>
+    <w:lsdException w:name="HTML Definition" w:semiHidden="1" w:unhideWhenUsed="1"/>
+    <w:lsdException w:name="HTML Keyboard" w:semiHidden="1" w:unhideWhenUsed="1"/>
+    <w:lsdException w:name="HTML Preformatted" w:semiHidden="1" w:unhideWhenUsed="1"/>
+    <w:lsdException w:name="HTML Sample" w:semiHidden="1" w:unhideWhenUsed="1"/>
+    <w:lsdException w:name="HTML Typewriter" w:semiHidden="1" w:unhideWhenUsed="1"/>
+    <w:lsdException w:name="HTML Variable" w:semiHidden="1" w:unhideWhenUsed="1"/>
+    <w:lsdException w:name="Normal Table" w:semiHidden="1" w:unhideWhenUsed="1"/>
+    <w:lsdException w:name="annotation subject" w:semiHidden="1" w:unhideWhenUsed="1"/>
+    <w:lsdException w:name="No List" w:semiHidden="1" w:unhideWhenUsed="1"/>
+    <w:lsdException w:name="Outline List 1" w:semiHidden="1" w:unhideWhenUsed="1"/>
+    <w:lsdException w:name="Outline List 2" w:semiHidden="1" w:unhideWhenUsed="1"/>
+    <w:lsdException w:name="Outline List 3" w:semiHidden="1" w:unhideWhenUsed="1"/>
+    <w:lsdException w:name="Table Simple 1" w:semiHidden="1" w:unhideWhenUsed="1"/>
+    <w:lsdException w:name="Table Simple 2" w:semiHidden="1" w:unhideWhenUsed="1"/>
+    <w:lsdException w:name="Table Simple 3" w:semiHidden="1" w:unhideWhenUsed="1"/>
+    <w:lsdException w:name="Table Classic 1" w:semiHidden="1" w:unhideWhenUsed="1"/>
+    <w:lsdException w:name="Table Classic 2" w:semiHidden="1" w:unhideWhenUsed="1"/>
+    <w:lsdException w:name="Table Classic 3" w:semiHidden="1" w:unhideWhenUsed="1"/>
+    <w:lsdException w:name="Table Classic 4" w:semiHidden="1" w:unhideWhenUsed="1"/>
+    <w:lsdException w:name="Table Colorful 1" w:semiHidden="1" w:unhideWhenUsed="1"/>
+    <w:lsdException w:name="Table Colorful 2" w:semiHidden="1" w:unhideWhenUsed="1"/>
+    <w:lsdException w:name="Table Colorful 3" w:semiHidden="1" w:unhideWhenUsed="1"/>
+    <w:lsdException w:name="Table Columns 1" w:semiHidden="1" w:unhideWhenUsed="1"/>
+    <w:lsdException w:name="Table Columns 2" w:semiHidden="1" w:unhideWhenUsed="1"/>
+    <w:lsdException w:name="Table Columns 3" w:semiHidden="1" w:unhideWhenUsed="1"/>
+    <w:lsdException w:name="Table Columns 4" w:semiHidden="1" w:unhideWhenUsed="1"/>
+    <w:lsdException w:name="Table Columns 5" w:semiHidden="1" w:unhideWhenUsed="1"/>
+    <w:lsdException w:name="Table Grid 1" w:semiHidden="1" w:unhideWhenUsed="1"/>
+    <w:lsdException w:name="Table Grid 2" w:semiHidden="1" w:unhideWhenUsed="1"/>
+    <w:lsdException w:name="Table Grid 3" w:semiHidden="1" w:unhideWhenUsed="1"/>
+    <w:lsdException w:name="Table Grid 4" w:semiHidden="1" w:unhideWhenUsed="1"/>
+    <w:lsdException w:name="Table Grid 5" w:semiHidden="1" w:unhideWhenUsed="1"/>
+    <w:lsdException w:name="Table Grid 6" w:semiHidden="1" w:unhideWhenUsed="1"/>
+    <w:lsdException w:name="Table Grid 7" w:semiHidden="1" w:unhideWhenUsed="1"/>
+    <w:lsdException w:name="Table Grid 8" w:semiHidden="1" w:unhideWhenUsed="1"/>
+    <w:lsdException w:name="Table List 1" w:semiHidden="1" w:unhideWhenUsed="1"/>
+    <w:lsdException w:name="Table List 2" w:semiHidden="1" w:unhideWhenUsed="1"/>
+    <w:lsdException w:name="Table List 3" w:semiHidden="1" w:unhideWhenUsed="1"/>
+    <w:lsdException w:name="Table List 4" w:semiHidden="1" w:unhideWhenUsed="1"/>
+    <w:lsdException w:name="Table List 5" w:semiHidden="1" w:unhideWhenUsed="1"/>
+    <w:lsdException w:name="Table List 6" w:semiHidden="1" w:unhideWhenUsed="1"/>
+    <w:lsdException w:name="Table List 7" w:semiHidden="1" w:unhideWhenUsed="1"/>
+    <w:lsdException w:name="Table List 8" w:semiHidden="1" w:unhideWhenUsed="1"/>
+    <w:lsdException w:name="Table 3D effects 1" w:semiHidden="1" w:unhideWhenUsed="1"/>
+    <w:lsdException w:name="Table 3D effects 2" w:semiHidden="1" w:unhideWhenUsed="1"/>
+    <w:lsdException w:name="Table 3D effects 3" w:semiHidden="1" w:unhideWhenUsed="1"/>
+    <w:lsdException w:name="Table Contemporary" w:semiHidden="1" w:unhideWhenUsed="1"/>
+    <w:lsdException w:name="Table Elegant" w:semiHidden="1" w:unhideWhenUsed="1"/>
+    <w:lsdException w:name="Table Professional" w:semiHidden="1" w:unhideWhenUsed="1"/>
+    <w:lsdException w:name="Table Subtle 1" w:semiHidden="1" w:unhideWhenUsed="1"/>
+    <w:lsdException w:name="Table Subtle 2" w:semiHidden="1" w:unhideWhenUsed="1"/>
+    <w:lsdException w:name="Table Web 1" w:semiHidden="1" w:unhideWhenUsed="1"/>
+    <w:lsdException w:name="Table Web 2" w:semiHidden="1" w:unhideWhenUsed="1"/>
+    <w:lsdException w:name="Table Web 3" w:semiHidden="1" w:unhideWhenUsed="1"/>
+    <w:lsdException w:name="Balloon Text" w:semiHidden="1" w:unhideWhenUsed="1"/>
+    <w:lsdException w:name="Table Theme" w:semiHidden="1" w:unhideWhenUsed="1"/>
+    <w:lsdException w:name="Placeholder Text" w:semiHidden="1"/>
+    <w:lsdException w:name="Light Shading"/>
+    <w:lsdException w:name="Light List"/>
+    <w:lsdException w:name="Light Grid"/>
+    <w:lsdException w:name="Medium Shading 1"/>
+    <w:lsdException w:name="Medium Shading 2"/>
+    <w:lsdException w:name="Medium List 1"/>
+    <w:lsdException w:name="Medium List 2"/>
+    <w:lsdException w:name="Light Shading Accent 1"/>
+    <w:lsdException w:name="Light List Accent 1"/>
+    <w:lsdException w:name="Light Grid Accent 1"/>
+    <w:lsdException w:name="Medium Shading 1 Accent 1"/>
+    <w:lsdException w:name="Medium Shading 2 Accent 1"/>
+    <w:lsdException w:name="Medium List 1 Accent 1"/>
+    <w:lsdException w:name="Revision" w:semiHidden="1"/>
+    <w:lsdException w:name="Medium List 2 Accent 1"/>
+    <w:lsdException w:name="Medium Grid 1 Accent 1"/>
+    <w:lsdException w:name="Medium Grid 2 Accent 1"/>
+    <w:lsdException w:name="Medium Grid 3 Accent 1"/>
+    <w:lsdException w:name="Dark List Accent 1"/>
+    <w:lsdException w:name="Colorful Shading Accent 1"/>
+    <w:lsdException w:name="Colorful List Accent 1"/>
+    <w:lsdException w:name="Colorful Grid Accent 1"/>
+    <w:lsdException w:name="Light Shading Accent 2"/>
+    <w:lsdException w:name="Light List Accent 2"/>
+    <w:lsdException w:name="Light Grid Accent 2"/>
+    <w:lsdException w:name="Medium Shading 1 Accent 2"/>
+    <w:lsdException w:name="Medium Shading 2 Accent 2"/>
+    <w:lsdException w:name="Medium List 1 Accent 2"/>
+    <w:lsdException w:name="Medium List 2 Accent 2"/>
+    <w:lsdException w:name="Medium Grid 1 Accent 2"/>
+    <w:lsdException w:name="Medium Grid 2 Accent 2"/>
+    <w:lsdException w:name="Medium Grid 3 Accent 2"/>
+    <w:lsdException w:name="Dark List Accent 2"/>
+    <w:lsdException w:name="Colorful Shading Accent 2"/>
+    <w:lsdException w:name="Colorful List Accent 2"/>
+    <w:lsdException w:name="Colorful Grid Accent 2"/>
+    <w:lsdException w:name="Light Shading Accent 3"/>
+    <w:lsdException w:name="Light List Accent 3"/>
+    <w:lsdException w:name="Light Grid Accent 3"/>
+    <w:lsdException w:name="Medium Shading 1 Accent 3"/>
+    <w:lsdException w:name="Medium Shading 2 Accent 3"/>
+    <w:lsdException w:name="Medium List 1 Accent 3"/>
+    <w:lsdException w:name="Medium List 2 Accent 3"/>
+    <w:lsdException w:name="Medium Grid 1 Accent 3"/>
+    <w:lsdException w:name="Medium Grid 2 Accent 3"/>
+    <w:lsdException w:name="Medium Grid 3 Accent 3"/>
+    <w:lsdException w:name="Dark List Accent 3"/>
+    <w:lsdException w:name="Colorful Shading Accent 3"/>
+    <w:lsdException w:name="Colorful List Accent 3"/>
+    <w:lsdException w:name="Colorful Grid Accent 3"/>
+    <w:lsdException w:name="Light Shading Accent 4"/>
+    <w:lsdException w:name="Light List Accent 4"/>
+    <w:lsdException w:name="Light Grid Accent 4"/>
+    <w:lsdException w:name="Medium Shading 1 Accent 4"/>
+    <w:lsdException w:name="Medium Shading 2 Accent 4"/>
+    <w:lsdException w:name="Medium List 1 Accent 4"/>
+    <w:lsdException w:name="Medium List 2 Accent 4"/>
+    <w:lsdException w:name="Medium Grid 1 Accent 4"/>
+    <w:lsdException w:name="Medium Grid 2 Accent 4"/>
+    <w:lsdException w:name="Medium Grid 3 Accent 4"/>
+    <w:lsdException w:name="Dark List Accent 4"/>
+    <w:lsdException w:name="Colorful Shading Accent 4"/>
+    <w:lsdException w:name="Colorful List Accent 4"/>
+    <w:lsdException w:name="Colorful Grid Accent 4"/>
+    <w:lsdException w:name="Light Shading Accent 5"/>
+    <w:lsdException w:name="Light List Accent 5"/>
+    <w:lsdException w:name="Light Grid Accent 5"/>
+    <w:lsdException w:name="Medium Shading 1 Accent 5"/>
+    <w:lsdException w:name="Medium Shading 2 Accent 5"/>
+    <w:lsdException w:name="Medium List 1 Accent 5"/>
+    <w:lsdException w:name="Medium List 2 Accent 5"/>
+    <w:lsdException w:name="Medium Grid 1 Accent 5"/>
+    <w:lsdException w:name="Medium Grid 2 Accent 5"/>
+    <w:lsdException w:name="Medium Grid 3 Accent 5"/>
+    <w:lsdException w:name="Dark List Accent 5"/>
+    <w:lsdException w:name="Colorful Shading Accent 5"/>
+    <w:lsdException w:name="Colorful List Accent 5"/>
+    <w:lsdException w:name="Colorful Grid Accent 5"/>
+    <w:lsdException w:name="Light Shading Accent 6"/>
+    <w:lsdException w:name="Light List Accent 6"/>
+    <w:lsdException w:name="Light Grid Accent 6"/>
+    <w:lsdException w:name="Medium Shading 1 Accent 6"/>
+    <w:lsdException w:name="Medium Shading 2 Accent 6"/>
+    <w:lsdException w:name="Medium List 1 Accent 6"/>
+    <w:lsdException w:name="Medium List 2 Accent 6"/>
+    <w:lsdException w:name="Medium Grid 1 Accent 6"/>
+    <w:lsdException w:name="Medium Grid 2 Accent 6"/>
+    <w:lsdException w:name="Medium Grid 3 Accent 6"/>
+    <w:lsdException w:name="Dark List Accent 6"/>
+    <w:lsdException w:name="Colorful Shading Accent 6"/>
+    <w:lsdException w:name="Colorful List Accent 6"/>
+    <w:lsdException w:name="Colorful Grid Accent 6"/>
+    <w:lsdException w:name="Bibliography" w:semiHidden="1" w:unhideWhenUsed="1"/>
+    <w:lsdException w:name="TOC Heading" w:semiHidden="1" w:unhideWhenUsed="1"/>
+    <w:lsdException w:name="Grid Table 4" w:uiPriority="49"/>
+    <w:lsdException w:name="Grid Table 5 Dark" w:uiPriority="50"/>
+    <w:lsdException w:name="Grid Table 6 Colorful" w:uiPriority="51"/>
+    <w:lsdException w:name="Grid Table 7 Colorful" w:uiPriority="52"/>
+    <w:lsdException w:name="Grid Table 1 Light Accent 1" w:uiPriority="46"/>
+    <w:lsdException w:name="Grid Table 2 Accent 1" w:uiPriority="47"/>
+    <w:lsdException w:name="Grid Table 3 Accent 1" w:uiPriority="48"/>
+    <w:lsdException w:name="Grid Table 4 Accent 1" w:uiPriority="49"/>
+    <w:lsdException w:name="Grid Table 5 Dark Accent 1" w:uiPriority="50"/>
+    <w:lsdException w:name="Grid Table 6 Colorful Accent 1" w:uiPriority="51"/>
+    <w:lsdException w:name="Grid Table 7 Colorful Accent 1" w:uiPriority="52"/>
+    <w:lsdException w:name="Grid Table 1 Light Accent 2" w:uiPriority="46"/>
+    <w:lsdException w:name="Grid Table 2 Accent 2" w:uiPriority="47"/>
+    <w:lsdException w:name="Grid Table 3 Accent 2" w:uiPriority="48"/>
+    <w:lsdException w:name="Grid Table 4 Accent 2" w:uiPriority="49"/>
+    <w:lsdException w:name="Grid Table 5 Dark Accent 2" w:uiPriority="50"/>
+    <w:lsdException w:name="Grid Table 6 Colorful Accent 2" w:uiPriority="51"/>
+    <w:lsdException w:name="Grid Table 7 Colorful Accent 2" w:uiPriority="52"/>
+    <w:lsdException w:name="Grid Table 1 Light Accent 3" w:uiPriority="46"/>
+    <w:lsdException w:name="Grid Table 2 Accent 3" w:uiPriority="47"/>
+    <w:lsdException w:name="Grid Table 3 Accent 3" w:uiPriority="48"/>
+    <w:lsdException w:name="Grid Table 4 Accent 3" w:uiPriority="49"/>
+    <w:lsdException w:name="Grid Table 5 Dark Accent 3" w:uiPriority="50"/>
+    <w:lsdException w:name="Grid Table 6 Colorful Accent 3" w:uiPriority="51"/>
+    <w:lsdException w:name="Grid Table 7 Colorful Accent 3" w:uiPriority="52"/>
+    <w:lsdException w:name="Grid Table 1 Light Accent 4" w:uiPriority="46"/>
+    <w:lsdException w:name="Grid Table 2 Accent 4" w:uiPriority="47"/>
+    <w:lsdException w:name="Grid Table 3 Accent 4" w:uiPriority="48"/>
+    <w:lsdException w:name="Grid Table 4 Accent 4" w:uiPriority="49"/>
+    <w:lsdException w:name="Grid Table 5 Dark Accent 4" w:uiPriority="50"/>
+    <w:lsdException w:name="Grid Table 6 Colorful Accent 4" w:uiPriority="51"/>
+    <w:lsdException w:name="Grid Table 7 Colorful Accent 4" w:uiPriority="52"/>
+    <w:lsdException w:name="Grid Table 1 Light Accent 5" w:uiPriority="46"/>
+    <w:lsdException w:name="Grid Table 2 Accent 5" w:uiPriority="47"/>
+    <w:lsdException w:name="Grid Table 3 Accent 5" w:uiPriority="48"/>
+    <w:lsdException w:name="Grid Table 4 Accent 5" w:uiPriority="49"/>
+    <w:lsdException w:name="Grid Table 5 Dark Accent 5" w:uiPriority="50"/>
+    <w:lsdException w:name="Grid Table 6 Colorful Accent 5" w:uiPriority="51"/>
+    <w:lsdException w:name="Grid Table 7 Colorful Accent 5" w:uiPriority="52"/>
+    <w:lsdException w:name="Grid Table 1 Light Accent 6" w:uiPriority="46"/>
+    <w:lsdException w:name="Grid Table 2 Accent 6" w:uiPriority="47"/>
+    <w:lsdException w:name="Grid Table 3 Accent 6" w:uiPriority="48"/>
+    <w:lsdException w:name="Grid Table 4 Accent 6" w:uiPriority="49"/>
+    <w:lsdException w:name="Grid Table 5 Dark Accent 6" w:uiPriority="50"/>
+    <w:lsdException w:name="Grid Table 6 Colorful Accent 6" w:uiPriority="51"/>
+    <w:lsdException w:name="Grid Table 7 Colorful Accent 6" w:uiPriority="52"/>
+    <w:lsdException w:name="List Table 1 Light" w:uiPriority="46"/>
+    <w:lsdException w:name="List Table 2" w:uiPriority="47"/>
+    <w:lsdException w:name="List Table 3" w:uiPriority="48"/>
+    <w:lsdException w:name="List Table 4" w:uiPriority="49"/>
+    <w:lsdException w:name="List Table 5 Dark" w:uiPriority="50"/>
+    <w:lsdException w:name="List Table 6 Colorful" w:uiPriority="51"/>
+    <w:lsdException w:name="List Table 7 Colorful" w:uiPriority="52"/>
+    <w:lsdException w:name="List Table 1 Light Accent 1" w:uiPriority="46"/>
+    <w:lsdException w:name="List Table 2 Accent 1" w:uiPriority="47"/>
+    <w:lsdException w:name="List Table 3 Accent 1" w:uiPriority="48"/>
+    <w:lsdException w:name="List Table 4 Accent 1" w:uiPriority="49"/>
+    <w:lsdException w:name="List Table 5 Dark Accent 1" w:uiPriority="50"/>
+    <w:lsdException w:name="List Table 6 Colorful Accent 1" w:uiPriority="51"/>
+    <w:lsdException w:name="List Table 7 Colorful Accent 1" w:uiPriority="52"/>
+    <w:lsdException w:name="List Table 1 Light Accent 2" w:uiPriority="46"/>
+    <w:lsdException w:name="List Table 2 Accent 2" w:uiPriority="47"/>
+    <w:lsdException w:name="List Table 3 Accent 2" w:uiPriority="48"/>
+    <w:lsdException w:name="List Table 4 Accent 2" w:uiPriority="49"/>
+    <w:lsdException w:name="List Table 5 Dark Accent 2" w:uiPriority="50"/>
+    <w:lsdException w:name="List Table 6 Colorful Accent 2" w:uiPriority="51"/>
+    <w:lsdException w:name="List Table 7 Colorful Accent 2" w:uiPriority="52"/>
+    <w:lsdException w:name="List Table 1 Light Accent 3" w:uiPriority="46"/>
+    <w:lsdException w:name="List Table 2 Accent 3" w:uiPriority="47"/>
+    <w:lsdException w:name="List Table 3 Accent 3" w:uiPriority="48"/>
+    <w:lsdException w:name="List Table 4 Accent 3" w:uiPriority="49"/>
+    <w:lsdException w:name="List Table 5 Dark Accent 3" w:uiPriority="50"/>
+    <w:lsdException w:name="List Table 6 Colorful Accent 3" w:uiPriority="51"/>
+    <w:lsdException w:name="List Table 7 Colorful Accent 3" w:uiPriority="52"/>
+    <w:lsdException w:name="List Table 1 Light Accent 4" w:uiPriority="46"/>
+    <w:lsdException w:name="List Table 2 Accent 4" w:uiPriority="47"/>
+    <w:lsdException w:name="List Table 3 Accent 4" w:uiPriority="48"/>
+    <w:lsdException w:name="List Table 4 Accent 4" w:uiPriority="49"/>
+    <w:lsdException w:name="List Table 5 Dark Accent 4" w:uiPriority="50"/>
+    <w:lsdException w:name="List Table 6 Colorful Accent 4" w:uiPriority="51"/>
+    <w:lsdException w:name="List Table 7 Colorful Accent 4" w:uiPriority="52"/>
+    <w:lsdException w:name="List Table 1 Light Accent 5" w:uiPriority="46"/>
+    <w:lsdException w:name="List Table 2 Accent 5" w:uiPriority="47"/>
+    <w:lsdException w:name="List Table 3 Accent 5" w:uiPriority="48"/>
+    <w:lsdException w:name="List Table 4 Accent 5" w:uiPriority="49"/>
+    <w:lsdException w:name="List Table 5 Dark Accent 5" w:uiPriority="50"/>
+    <w:lsdException w:name="List Table 6 Colorful Accent 5" w:uiPriority="51"/>
+    <w:lsdException w:name="List Table 7 Colorful Accent 5" w:uiPriority="52"/>
+    <w:lsdException w:name="List Table 1 Light Accent 6" w:uiPriority="46"/>
+    <w:lsdException w:name="List Table 2 Accent 6" w:uiPriority="47"/>
+    <w:lsdException w:name="List Table 3 Accent 6" w:uiPriority="48"/>
+    <w:lsdException w:name="List Table 4 Accent 6" w:uiPriority="49"/>
+    <w:lsdException w:name="List Table 5 Dark Accent 6" w:uiPriority="50"/>
+    <w:lsdException w:name="List Table 6 Colorful Accent 6" w:uiPriority="51"/>
+    <w:lsdException w:name="List Table 7 Colorful Accent 6" w:uiPriority="52"/>
+  </w:latentStyles>
   <w:style w:type="paragraph" w:default="1" w:styleId="Normal">
     <w:name w:val="Normal"/>
     <w:qFormat/>
   </w:style>
+  <w:style w:type="paragraph" w:styleId="Heading1">
+    <w:name w:val="heading 1"/>
+    <w:basedOn w:val="Normal"/>
+    <w:next w:val="BodyText"/>
+    <w:uiPriority w:val="9"/>
+    <w:qFormat/>
+    <w:pPr>
+      <w:keepNext/>
+      <w:keepLines/>
+      <w:spacing w:before="480" w:after="0"/>
+      <w:outlineLvl w:val="0"/>
+    </w:pPr>
+    <w:rPr>
+      <w:rFonts w:asciiTheme="majorHAnsi" w:eastAsiaTheme="majorEastAsia" w:hAnsiTheme="majorHAnsi" w:cstheme="majorBidi"/>
+      <w:b/>
+      <w:bCs/>
+      <w:color w:val="4F81BD" w:themeColor="accent1"/>
+      <w:sz w:val="32"/>
+      <w:szCs w:val="32"/>
+    </w:rPr>
+  </w:style>
+  <w:style w:type="paragraph" w:styleId="Heading2">
+    <w:name w:val="heading 2"/>
+    <w:basedOn w:val="Normal"/>
+    <w:next w:val="BodyText"/>
+    <w:uiPriority w:val="9"/>
+    <w:unhideWhenUsed/>
+    <w:qFormat/>
+    <w:pPr>
+      <w:keepNext/>
+      <w:keepLines/>
+      <w:spacing w:before="200" w:after="0"/>
+      <w:outlineLvl w:val="1"/>
+    </w:pPr>
+    <w:rPr>
+      <w:rFonts w:asciiTheme="majorHAnsi" w:eastAsiaTheme="majorEastAsia" w:hAnsiTheme="majorHAnsi" w:cstheme="majorBidi"/>
+      <w:b/>
+      <w:bCs/>
+      <w:color w:val="4F81BD" w:themeColor="accent1"/>
+      <w:sz w:val="28"/>
+      <w:szCs w:val="28"/>
+    </w:rPr>
+  </w:style>
+  <w:style w:type="paragraph" w:styleId="Heading3">
+    <w:name w:val="heading 3"/>
+    <w:basedOn w:val="Normal"/>
+    <w:next w:val="BodyText"/>
+    <w:uiPriority w:val="9"/>
+    <w:unhideWhenUsed/>
+    <w:qFormat/>
+    <w:pPr>
+      <w:keepNext/>
+      <w:keepLines/>
+      <w:spacing w:before="200" w:after="0"/>
+      <w:outlineLvl w:val="2"/>
+    </w:pPr>
+    <w:rPr>
+      <w:rFonts w:asciiTheme="majorHAnsi" w:eastAsiaTheme="majorEastAsia" w:hAnsiTheme="majorHAnsi" w:cstheme="majorBidi"/>
+      <w:b/>
+      <w:bCs/>
+      <w:color w:val="4F81BD" w:themeColor="accent1"/>
+    </w:rPr>
+  </w:style>
+  <w:style w:type="paragraph" w:styleId="Heading4">
+    <w:name w:val="heading 4"/>
+    <w:basedOn w:val="Normal"/>
+    <w:next w:val="BodyText"/>
+    <w:uiPriority w:val="9"/>
+    <w:unhideWhenUsed/>
+    <w:qFormat/>
+    <w:pPr>
+      <w:keepNext/>
+      <w:keepLines/>
+      <w:spacing w:before="200" w:after="0"/>
+      <w:outlineLvl w:val="3"/>
+    </w:pPr>
+    <w:rPr>
+      <w:rFonts w:asciiTheme="majorHAnsi" w:eastAsiaTheme="majorEastAsia" w:hAnsiTheme="majorHAnsi" w:cstheme="majorBidi"/>
+      <w:bCs/>
+      <w:i/>
+      <w:color w:val="4F81BD" w:themeColor="accent1"/>
+    </w:rPr>
+  </w:style>
+  <w:style w:type="paragraph" w:styleId="Heading5">
+    <w:name w:val="heading 5"/>
+    <w:basedOn w:val="Normal"/>
+    <w:next w:val="BodyText"/>
+    <w:uiPriority w:val="9"/>
+    <w:unhideWhenUsed/>
+    <w:qFormat/>
+    <w:pPr>
+      <w:keepNext/>
+      <w:keepLines/>
+      <w:spacing w:before="200" w:after="0"/>
+      <w:outlineLvl w:val="4"/>
+    </w:pPr>
+    <w:rPr>
+      <w:rFonts w:asciiTheme="majorHAnsi" w:eastAsiaTheme="majorEastAsia" w:hAnsiTheme="majorHAnsi" w:cstheme="majorBidi"/>
+      <w:iCs/>
+      <w:color w:val="4F81BD" w:themeColor="accent1"/>
+    </w:rPr>
+  </w:style>
+  <w:style w:type="paragraph" w:styleId="Heading6">
+    <w:name w:val="heading 6"/>
+    <w:basedOn w:val="Normal"/>
+    <w:next w:val="BodyText"/>
+    <w:uiPriority w:val="9"/>
+    <w:unhideWhenUsed/>
+    <w:qFormat/>
+    <w:pPr>
+      <w:keepNext/>
+      <w:keepLines/>
+      <w:spacing w:before="200" w:after="0"/>
+      <w:outlineLvl w:val="5"/>
+    </w:pPr>
+    <w:rPr>
+      <w:rFonts w:asciiTheme="majorHAnsi" w:eastAsiaTheme="majorEastAsia" w:hAnsiTheme="majorHAnsi" w:cstheme="majorBidi"/>
+      <w:color w:val="4F81BD" w:themeColor="accent1"/>
+    </w:rPr>
+  </w:style>
+  <w:style w:type="paragraph" w:styleId="Heading7">
+    <w:name w:val="heading 7"/>
+    <w:basedOn w:val="Normal"/>
+    <w:next w:val="BodyText"/>
+    <w:uiPriority w:val="9"/>
+    <w:unhideWhenUsed/>
+    <w:qFormat/>
+    <w:pPr>
+      <w:keepNext/>
+      <w:keepLines/>
+      <w:spacing w:before="200" w:after="0"/>
+      <w:outlineLvl w:val="6"/>
+    </w:pPr>
+    <w:rPr>
+      <w:rFonts w:asciiTheme="majorHAnsi" w:eastAsiaTheme="majorEastAsia" w:hAnsiTheme="majorHAnsi" w:cstheme="majorBidi"/>
+      <w:color w:val="4F81BD" w:themeColor="accent1"/>
+    </w:rPr>
+  </w:style>
+  <w:style w:type="paragraph" w:styleId="Heading8">
+    <w:name w:val="heading 8"/>
+    <w:basedOn w:val="Normal"/>
+    <w:next w:val="BodyText"/>
+    <w:uiPriority w:val="9"/>
+    <w:unhideWhenUsed/>
+    <w:qFormat/>
+    <w:pPr>
+      <w:keepNext/>
+      <w:keepLines/>
+      <w:spacing w:before="200" w:after="0"/>
+      <w:outlineLvl w:val="7"/>
+    </w:pPr>
+    <w:rPr>
+      <w:rFonts w:asciiTheme="majorHAnsi" w:eastAsiaTheme="majorEastAsia" w:hAnsiTheme="majorHAnsi" w:cstheme="majorBidi"/>
+      <w:color w:val="4F81BD" w:themeColor="accent1"/>
+    </w:rPr>
+  </w:style>
+  <w:style w:type="paragraph" w:styleId="Heading9">
+    <w:name w:val="heading 9"/>
+    <w:basedOn w:val="Normal"/>
+    <w:next w:val="BodyText"/>
+    <w:uiPriority w:val="9"/>
+    <w:unhideWhenUsed/>
+    <w:qFormat/>
+    <w:pPr>
+      <w:keepNext/>
+      <w:keepLines/>
+      <w:spacing w:before="200" w:after="0"/>
+      <w:outlineLvl w:val="8"/>
+    </w:pPr>
+    <w:rPr>
+      <w:rFonts w:asciiTheme="majorHAnsi" w:eastAsiaTheme="majorEastAsia" w:hAnsiTheme="majorHAnsi" w:cstheme="majorBidi"/>
+      <w:color w:val="4F81BD" w:themeColor="accent1"/>
+    </w:rPr>
+  </w:style>
+  <w:style w:type="character" w:default="1" w:styleId="DefaultParagraphFont">
+    <w:name w:val="Default Paragraph Font"/>
+    <w:uiPriority w:val="1"/>
+    <w:semiHidden/>
+    <w:unhideWhenUsed/>
+  </w:style>
+  <w:style w:type="table" w:default="1" w:styleId="TableNormal">
+    <w:name w:val="Normal Table"/>
+    <w:uiPriority w:val="99"/>
+    <w:semiHidden/>
+    <w:unhideWhenUsed/>
+    <w:tblPr>
+      <w:tblInd w:w="0" w:type="dxa"/>
+      <w:tblCellMar>
+        <w:top w:w="0" w:type="dxa"/>
+        <w:left w:w="108" w:type="dxa"/>
+        <w:bottom w:w="0" w:type="dxa"/>
+        <w:right w:w="108" w:type="dxa"/>
+      </w:tblCellMar>
+    </w:tblPr>
+  </w:style>
+  <w:style w:type="numbering" w:default="1" w:styleId="NoList">
+    <w:name w:val="No List"/>
+    <w:uiPriority w:val="99"/>
+    <w:semiHidden/>
+    <w:unhideWhenUsed/>
+  </w:style>
   <w:style w:type="paragraph" w:styleId="BodyText">
     <w:name w:val="Body Text"/>
     <w:basedOn w:val="Normal"/>
-    <w:link w:val="BodyTextChar"/>
+    <w:qFormat/>
     <w:pPr>
       <w:spacing w:before="180" w:after="180"/>
     </w:pPr>
-    <w:qFormat/>
   </w:style>
   <w:style w:type="paragraph" w:customStyle="1" w:styleId="FirstParagraph">
     <w:name w:val="First Paragraph"/>
@@ -615,10 +1873,7 @@
     <w:next w:val="BodyText"/>
     <w:qFormat/>
     <w:pPr>
-      <w:keepNext/>
-      <w:keepLines/>
-      <w:spacing w:before="240" w:after="240"/>
-      <w:jc w:val="center"/>
+      <w:spacing w:before="240"/>
     </w:pPr>
     <w:rPr>
       <w:sz w:val="30"/>
@@ -663,198 +1918,7 @@
   <w:style w:type="paragraph" w:styleId="Bibliography">
     <w:name w:val="Bibliography"/>
     <w:basedOn w:val="Normal"/>
-    <w:next w:val="Bibliography"/>
     <w:qFormat/>
-    <w:pPr/>
-    <w:rPr/>
-  </w:style>
-  <w:style w:type="paragraph" w:styleId="Heading1">
-    <w:name w:val="Heading 1"/>
-    <w:basedOn w:val="Normal"/>
-    <w:next w:val="BodyText"/>
-    <w:uiPriority w:val="9"/>
-    <w:qFormat/>
-    <w:pPr>
-      <w:keepNext/>
-      <w:keepLines/>
-      <w:spacing w:before="480" w:after="0"/>
-      <w:outlineLvl w:val="0"/>
-    </w:pPr>
-    <w:rPr>
-      <w:rFonts w:asciiTheme="majorHAnsi" w:eastAsiaTheme="majorEastAsia" w:hAnsiTheme="majorHAnsi" w:cstheme="majorBidi"/>
-      <w:b/>
-      <w:bCs/>
-      <w:color w:val="4F81BD" w:themeColor="accent1"/>
-      <w:sz w:val="32"/>
-      <w:szCs w:val="32"/>
-    </w:rPr>
-  </w:style>
-  <w:style w:type="paragraph" w:styleId="Heading2">
-    <w:name w:val="Heading 2"/>
-    <w:basedOn w:val="Normal"/>
-    <w:next w:val="BodyText"/>
-    <w:uiPriority w:val="9"/>
-    <w:unhideWhenUsed/>
-    <w:qFormat/>
-    <w:pPr>
-      <w:keepNext/>
-      <w:keepLines/>
-      <w:spacing w:before="200" w:after="0"/>
-      <w:outlineLvl w:val="1"/>
-    </w:pPr>
-    <w:rPr>
-      <w:rFonts w:asciiTheme="majorHAnsi" w:eastAsiaTheme="majorEastAsia" w:hAnsiTheme="majorHAnsi" w:cstheme="majorBidi"/>
-      <w:b/>
-      <w:bCs/>
-      <w:color w:val="4F81BD" w:themeColor="accent1"/>
-      <w:sz w:val="28"/>
-      <w:szCs w:val="28"/>
-    </w:rPr>
-  </w:style>
-  <w:style w:type="paragraph" w:styleId="Heading3">
-    <w:name w:val="Heading 3"/>
-    <w:basedOn w:val="Normal"/>
-    <w:next w:val="BodyText"/>
-    <w:uiPriority w:val="9"/>
-    <w:unhideWhenUsed/>
-    <w:qFormat/>
-    <w:pPr>
-      <w:keepNext/>
-      <w:keepLines/>
-      <w:spacing w:before="200" w:after="0"/>
-      <w:outlineLvl w:val="2"/>
-    </w:pPr>
-    <w:rPr>
-      <w:rFonts w:asciiTheme="majorHAnsi" w:eastAsiaTheme="majorEastAsia" w:hAnsiTheme="majorHAnsi" w:cstheme="majorBidi"/>
-      <w:b/>
-      <w:bCs/>
-      <w:color w:val="4F81BD" w:themeColor="accent1"/>
-      <w:sz w:val="24"/>
-      <w:szCs w:val="24"/>
-    </w:rPr>
-  </w:style>
-  <w:style w:type="paragraph" w:styleId="Heading4">
-    <w:name w:val="Heading 4"/>
-    <w:basedOn w:val="Normal"/>
-    <w:next w:val="BodyText"/>
-    <w:uiPriority w:val="9"/>
-    <w:unhideWhenUsed/>
-    <w:qFormat/>
-    <w:pPr>
-      <w:keepNext/>
-      <w:keepLines/>
-      <w:spacing w:before="200" w:after="0"/>
-      <w:outlineLvl w:val="3"/>
-    </w:pPr>
-    <w:rPr>
-      <w:rFonts w:asciiTheme="majorHAnsi" w:eastAsiaTheme="majorEastAsia" w:hAnsiTheme="majorHAnsi" w:cstheme="majorBidi"/>
-      <w:i/>
-      <w:bCs/>
-      <w:color w:val="4F81BD" w:themeColor="accent1"/>
-      <w:sz w:val="24"/>
-      <w:szCs w:val="24"/>
-    </w:rPr>
-  </w:style>
-  <w:style w:type="paragraph" w:styleId="Heading5">
-    <w:name w:val="Heading 5"/>
-    <w:basedOn w:val="Normal"/>
-    <w:next w:val="BodyText"/>
-    <w:uiPriority w:val="9"/>
-    <w:unhideWhenUsed/>
-    <w:qFormat/>
-    <w:pPr>
-      <w:keepNext/>
-      <w:keepLines/>
-      <w:spacing w:before="200" w:after="0"/>
-      <w:outlineLvl w:val="4"/>
-    </w:pPr>
-    <w:rPr>
-      <w:rFonts w:asciiTheme="majorHAnsi" w:eastAsiaTheme="majorEastAsia" w:hAnsiTheme="majorHAnsi" w:cstheme="majorBidi"/>
-      <w:iCs/>
-      <w:color w:val="4F81BD" w:themeColor="accent1"/>
-      <w:sz w:val="24"/>
-      <w:szCs w:val="24"/>
-    </w:rPr>
-  </w:style>
-  <w:style w:type="paragraph" w:styleId="Heading6">
-    <w:name w:val="Heading 6"/>
-    <w:basedOn w:val="Normal"/>
-    <w:next w:val="BodyText"/>
-    <w:uiPriority w:val="9"/>
-    <w:unhideWhenUsed/>
-    <w:qFormat/>
-    <w:pPr>
-      <w:keepNext/>
-      <w:keepLines/>
-      <w:spacing w:before="200" w:after="0"/>
-      <w:outlineLvl w:val="5"/>
-    </w:pPr>
-    <w:rPr>
-      <w:rFonts w:asciiTheme="majorHAnsi" w:eastAsiaTheme="majorEastAsia" w:hAnsiTheme="majorHAnsi" w:cstheme="majorBidi"/>
-      <w:color w:val="4F81BD" w:themeColor="accent1"/>
-      <w:sz w:val="24"/>
-      <w:szCs w:val="24"/>
-    </w:rPr>
-  </w:style>
-  <w:style w:type="paragraph" w:styleId="Heading7">
-    <w:name w:val="Heading 7"/>
-    <w:basedOn w:val="Normal"/>
-    <w:next w:val="BodyText"/>
-    <w:uiPriority w:val="9"/>
-    <w:unhideWhenUsed/>
-    <w:qFormat/>
-    <w:pPr>
-      <w:keepNext/>
-      <w:keepLines/>
-      <w:spacing w:before="200" w:after="0"/>
-      <w:outlineLvl w:val="6"/>
-    </w:pPr>
-    <w:rPr>
-      <w:rFonts w:asciiTheme="majorHAnsi" w:eastAsiaTheme="majorEastAsia" w:hAnsiTheme="majorHAnsi" w:cstheme="majorBidi"/>
-      <w:color w:val="4F81BD" w:themeColor="accent1"/>
-      <w:sz w:val="24"/>
-      <w:szCs w:val="24"/>
-    </w:rPr>
-  </w:style>
-  <w:style w:type="paragraph" w:styleId="Heading8">
-    <w:name w:val="Heading 8"/>
-    <w:basedOn w:val="Normal"/>
-    <w:next w:val="BodyText"/>
-    <w:uiPriority w:val="9"/>
-    <w:unhideWhenUsed/>
-    <w:qFormat/>
-    <w:pPr>
-      <w:keepNext/>
-      <w:keepLines/>
-      <w:spacing w:before="200" w:after="0"/>
-      <w:outlineLvl w:val="7"/>
-    </w:pPr>
-    <w:rPr>
-      <w:rFonts w:asciiTheme="majorHAnsi" w:eastAsiaTheme="majorEastAsia" w:hAnsiTheme="majorHAnsi" w:cstheme="majorBidi"/>
-      <w:color w:val="4F81BD" w:themeColor="accent1"/>
-      <w:sz w:val="24"/>
-      <w:szCs w:val="24"/>
-    </w:rPr>
-  </w:style>
-  <w:style w:type="paragraph" w:styleId="Heading9">
-    <w:name w:val="Heading 9"/>
-    <w:basedOn w:val="Normal"/>
-    <w:next w:val="BodyText"/>
-    <w:uiPriority w:val="9"/>
-    <w:unhideWhenUsed/>
-    <w:qFormat/>
-    <w:pPr>
-      <w:keepNext/>
-      <w:keepLines/>
-      <w:spacing w:before="200" w:after="0"/>
-      <w:outlineLvl w:val="8"/>
-    </w:pPr>
-    <w:rPr>
-      <w:rFonts w:asciiTheme="majorHAnsi" w:eastAsiaTheme="majorEastAsia" w:hAnsiTheme="majorHAnsi" w:cstheme="majorBidi"/>
-      <w:color w:val="4F81BD" w:themeColor="accent1"/>
-      <w:sz w:val="24"/>
-      <w:szCs w:val="24"/>
-    </w:rPr>
   </w:style>
   <w:style w:type="paragraph" w:styleId="BlockText">
     <w:name w:val="Block Text"/>
@@ -865,25 +1929,18 @@
     <w:qFormat/>
     <w:pPr>
       <w:spacing w:before="100" w:after="100"/>
-      <w:ind w:firstLine="0" w:left="480" w:right="480"/>
+      <w:ind w:left="480" w:right="480"/>
     </w:pPr>
   </w:style>
   <w:style w:type="paragraph" w:styleId="FootnoteText">
-    <w:name w:val="Footnote Text"/>
+    <w:name w:val="footnote text"/>
     <w:basedOn w:val="Normal"/>
-    <w:next w:val="FootnoteText"/>
     <w:uiPriority w:val="9"/>
     <w:unhideWhenUsed/>
     <w:qFormat/>
   </w:style>
-  <w:style w:type="character" w:default="1" w:styleId="DefaultParagraphFont">
-    <w:name w:val="Default Paragraph Font"/>
-    <w:semiHidden/>
-    <w:unhideWhenUsed/>
-  </w:style>
-  <w:style w:type="table" w:default="1" w:styleId="Table">
+  <w:style w:type="table" w:customStyle="1" w:styleId="Table">
     <w:name w:val="Table"/>
-    <w:basedOn w:val="TableNormal"/>
     <w:semiHidden/>
     <w:unhideWhenUsed/>
     <w:qFormat/>
@@ -915,11 +1972,11 @@
     <w:basedOn w:val="Normal"/>
   </w:style>
   <w:style w:type="paragraph" w:styleId="Caption">
-    <w:name w:val="Caption"/>
+    <w:name w:val="caption"/>
     <w:basedOn w:val="Normal"/>
-    <w:link w:val="BodyTextChar"/>
+    <w:link w:val="CaptionChar"/>
     <w:pPr>
-      <w:spacing w:before="0" w:after="120"/>
+      <w:spacing w:after="120"/>
     </w:pPr>
     <w:rPr>
       <w:i/>
@@ -947,29 +2004,30 @@
       <w:keepNext/>
     </w:pPr>
   </w:style>
-  <w:style w:type="character" w:customStyle="1" w:styleId="BodyTextChar">
-    <w:name w:val="Body Text Char"/>
+  <w:style w:type="character" w:customStyle="1" w:styleId="CaptionChar">
+    <w:name w:val="Caption Char"/>
     <w:basedOn w:val="DefaultParagraphFont"/>
-    <w:link w:val="BodyText"/>
+    <w:link w:val="Caption"/>
   </w:style>
   <w:style w:type="character" w:customStyle="1" w:styleId="VerbatimChar">
     <w:name w:val="Verbatim Char"/>
-    <w:basedOn w:val="BodyTextChar"/>
+    <w:basedOn w:val="CaptionChar"/>
+    <w:link w:val="SourceCode"/>
     <w:rPr>
       <w:rFonts w:ascii="Consolas" w:hAnsi="Consolas"/>
       <w:sz w:val="22"/>
     </w:rPr>
   </w:style>
   <w:style w:type="character" w:styleId="FootnoteReference">
-    <w:name w:val="Footnote Reference"/>
-    <w:basedOn w:val="BodyTextChar"/>
+    <w:name w:val="footnote reference"/>
+    <w:basedOn w:val="CaptionChar"/>
     <w:rPr>
       <w:vertAlign w:val="superscript"/>
     </w:rPr>
   </w:style>
   <w:style w:type="character" w:styleId="Hyperlink">
     <w:name w:val="Hyperlink"/>
-    <w:basedOn w:val="BodyTextChar"/>
+    <w:basedOn w:val="CaptionChar"/>
     <w:rPr>
       <w:color w:val="4F81BD" w:themeColor="accent1"/>
     </w:rPr>
@@ -986,7 +2044,6 @@
       <w:outlineLvl w:val="9"/>
     </w:pPr>
     <w:rPr>
-      <w:rFonts w:asciiTheme="majorHAnsi" w:eastAsiaTheme="majorEastAsia" w:hAnsiTheme="majorHAnsi" w:cstheme="majorBidi"/>
       <w:b w:val="0"/>
       <w:bCs w:val="0"/>
       <w:color w:val="365F91" w:themeColor="accent1" w:themeShade="BF"/>
@@ -997,229 +2054,305 @@
     <w:basedOn w:val="Normal"/>
     <w:link w:val="VerbatimChar"/>
     <w:pPr>
-      <w:wordWrap w:val="off"/>
+      <w:wordWrap w:val="0"/>
     </w:pPr>
   </w:style>
   <w:style w:type="character" w:customStyle="1" w:styleId="KeywordTok">
     <w:name w:val="KeywordTok"/>
     <w:basedOn w:val="VerbatimChar"/>
     <w:rPr>
+      <w:rFonts w:ascii="Consolas" w:hAnsi="Consolas"/>
+      <w:b/>
       <w:color w:val="007020"/>
-      <w:b/>
+      <w:sz w:val="22"/>
     </w:rPr>
   </w:style>
   <w:style w:type="character" w:customStyle="1" w:styleId="DataTypeTok">
     <w:name w:val="DataTypeTok"/>
     <w:basedOn w:val="VerbatimChar"/>
     <w:rPr>
+      <w:rFonts w:ascii="Consolas" w:hAnsi="Consolas"/>
       <w:color w:val="902000"/>
+      <w:sz w:val="22"/>
     </w:rPr>
   </w:style>
   <w:style w:type="character" w:customStyle="1" w:styleId="DecValTok">
     <w:name w:val="DecValTok"/>
     <w:basedOn w:val="VerbatimChar"/>
     <w:rPr>
-      <w:color w:val="40a070"/>
+      <w:rFonts w:ascii="Consolas" w:hAnsi="Consolas"/>
+      <w:color w:val="40A070"/>
+      <w:sz w:val="22"/>
     </w:rPr>
   </w:style>
   <w:style w:type="character" w:customStyle="1" w:styleId="BaseNTok">
     <w:name w:val="BaseNTok"/>
     <w:basedOn w:val="VerbatimChar"/>
     <w:rPr>
-      <w:color w:val="40a070"/>
+      <w:rFonts w:ascii="Consolas" w:hAnsi="Consolas"/>
+      <w:color w:val="40A070"/>
+      <w:sz w:val="22"/>
     </w:rPr>
   </w:style>
   <w:style w:type="character" w:customStyle="1" w:styleId="FloatTok">
     <w:name w:val="FloatTok"/>
     <w:basedOn w:val="VerbatimChar"/>
     <w:rPr>
-      <w:color w:val="40a070"/>
+      <w:rFonts w:ascii="Consolas" w:hAnsi="Consolas"/>
+      <w:color w:val="40A070"/>
+      <w:sz w:val="22"/>
     </w:rPr>
   </w:style>
   <w:style w:type="character" w:customStyle="1" w:styleId="ConstantTok">
     <w:name w:val="ConstantTok"/>
     <w:basedOn w:val="VerbatimChar"/>
     <w:rPr>
+      <w:rFonts w:ascii="Consolas" w:hAnsi="Consolas"/>
       <w:color w:val="880000"/>
+      <w:sz w:val="22"/>
     </w:rPr>
   </w:style>
   <w:style w:type="character" w:customStyle="1" w:styleId="CharTok">
     <w:name w:val="CharTok"/>
     <w:basedOn w:val="VerbatimChar"/>
     <w:rPr>
-      <w:color w:val="4070a0"/>
+      <w:rFonts w:ascii="Consolas" w:hAnsi="Consolas"/>
+      <w:color w:val="4070A0"/>
+      <w:sz w:val="22"/>
     </w:rPr>
   </w:style>
   <w:style w:type="character" w:customStyle="1" w:styleId="SpecialCharTok">
     <w:name w:val="SpecialCharTok"/>
     <w:basedOn w:val="VerbatimChar"/>
     <w:rPr>
-      <w:color w:val="4070a0"/>
+      <w:rFonts w:ascii="Consolas" w:hAnsi="Consolas"/>
+      <w:color w:val="4070A0"/>
+      <w:sz w:val="22"/>
     </w:rPr>
   </w:style>
   <w:style w:type="character" w:customStyle="1" w:styleId="StringTok">
     <w:name w:val="StringTok"/>
     <w:basedOn w:val="VerbatimChar"/>
     <w:rPr>
-      <w:color w:val="4070a0"/>
+      <w:rFonts w:ascii="Consolas" w:hAnsi="Consolas"/>
+      <w:color w:val="4070A0"/>
+      <w:sz w:val="22"/>
     </w:rPr>
   </w:style>
   <w:style w:type="character" w:customStyle="1" w:styleId="VerbatimStringTok">
     <w:name w:val="VerbatimStringTok"/>
     <w:basedOn w:val="VerbatimChar"/>
     <w:rPr>
-      <w:color w:val="4070a0"/>
+      <w:rFonts w:ascii="Consolas" w:hAnsi="Consolas"/>
+      <w:color w:val="4070A0"/>
+      <w:sz w:val="22"/>
     </w:rPr>
   </w:style>
   <w:style w:type="character" w:customStyle="1" w:styleId="SpecialStringTok">
     <w:name w:val="SpecialStringTok"/>
     <w:basedOn w:val="VerbatimChar"/>
     <w:rPr>
-      <w:color w:val="bb6688"/>
+      <w:rFonts w:ascii="Consolas" w:hAnsi="Consolas"/>
+      <w:color w:val="BB6688"/>
+      <w:sz w:val="22"/>
     </w:rPr>
   </w:style>
   <w:style w:type="character" w:customStyle="1" w:styleId="ImportTok">
     <w:name w:val="ImportTok"/>
     <w:basedOn w:val="VerbatimChar"/>
-    <w:rPr/>
+    <w:rPr>
+      <w:rFonts w:ascii="Consolas" w:hAnsi="Consolas"/>
+      <w:sz w:val="22"/>
+    </w:rPr>
   </w:style>
   <w:style w:type="character" w:customStyle="1" w:styleId="CommentTok">
     <w:name w:val="CommentTok"/>
     <w:basedOn w:val="VerbatimChar"/>
     <w:rPr>
-      <w:color w:val="60a0b0"/>
+      <w:rFonts w:ascii="Consolas" w:hAnsi="Consolas"/>
       <w:i/>
+      <w:color w:val="60A0B0"/>
+      <w:sz w:val="22"/>
     </w:rPr>
   </w:style>
   <w:style w:type="character" w:customStyle="1" w:styleId="DocumentationTok">
     <w:name w:val="DocumentationTok"/>
     <w:basedOn w:val="VerbatimChar"/>
     <w:rPr>
-      <w:color w:val="ba2121"/>
+      <w:rFonts w:ascii="Consolas" w:hAnsi="Consolas"/>
       <w:i/>
+      <w:color w:val="BA2121"/>
+      <w:sz w:val="22"/>
     </w:rPr>
   </w:style>
   <w:style w:type="character" w:customStyle="1" w:styleId="AnnotationTok">
     <w:name w:val="AnnotationTok"/>
     <w:basedOn w:val="VerbatimChar"/>
     <w:rPr>
-      <w:color w:val="60a0b0"/>
+      <w:rFonts w:ascii="Consolas" w:hAnsi="Consolas"/>
       <w:b/>
       <w:i/>
+      <w:color w:val="60A0B0"/>
+      <w:sz w:val="22"/>
     </w:rPr>
   </w:style>
   <w:style w:type="character" w:customStyle="1" w:styleId="CommentVarTok">
     <w:name w:val="CommentVarTok"/>
     <w:basedOn w:val="VerbatimChar"/>
     <w:rPr>
-      <w:color w:val="60a0b0"/>
+      <w:rFonts w:ascii="Consolas" w:hAnsi="Consolas"/>
       <w:b/>
       <w:i/>
+      <w:color w:val="60A0B0"/>
+      <w:sz w:val="22"/>
     </w:rPr>
   </w:style>
   <w:style w:type="character" w:customStyle="1" w:styleId="OtherTok">
     <w:name w:val="OtherTok"/>
     <w:basedOn w:val="VerbatimChar"/>
     <w:rPr>
+      <w:rFonts w:ascii="Consolas" w:hAnsi="Consolas"/>
       <w:color w:val="007020"/>
+      <w:sz w:val="22"/>
     </w:rPr>
   </w:style>
   <w:style w:type="character" w:customStyle="1" w:styleId="FunctionTok">
     <w:name w:val="FunctionTok"/>
     <w:basedOn w:val="VerbatimChar"/>
     <w:rPr>
-      <w:color w:val="06287e"/>
+      <w:rFonts w:ascii="Consolas" w:hAnsi="Consolas"/>
+      <w:color w:val="06287E"/>
+      <w:sz w:val="22"/>
     </w:rPr>
   </w:style>
   <w:style w:type="character" w:customStyle="1" w:styleId="VariableTok">
     <w:name w:val="VariableTok"/>
     <w:basedOn w:val="VerbatimChar"/>
     <w:rPr>
-      <w:color w:val="19177c"/>
+      <w:rFonts w:ascii="Consolas" w:hAnsi="Consolas"/>
+      <w:color w:val="19177C"/>
+      <w:sz w:val="22"/>
     </w:rPr>
   </w:style>
   <w:style w:type="character" w:customStyle="1" w:styleId="ControlFlowTok">
     <w:name w:val="ControlFlowTok"/>
     <w:basedOn w:val="VerbatimChar"/>
     <w:rPr>
+      <w:rFonts w:ascii="Consolas" w:hAnsi="Consolas"/>
+      <w:b/>
       <w:color w:val="007020"/>
-      <w:b/>
+      <w:sz w:val="22"/>
     </w:rPr>
   </w:style>
   <w:style w:type="character" w:customStyle="1" w:styleId="OperatorTok">
     <w:name w:val="OperatorTok"/>
     <w:basedOn w:val="VerbatimChar"/>
     <w:rPr>
+      <w:rFonts w:ascii="Consolas" w:hAnsi="Consolas"/>
       <w:color w:val="666666"/>
+      <w:sz w:val="22"/>
     </w:rPr>
   </w:style>
   <w:style w:type="character" w:customStyle="1" w:styleId="BuiltInTok">
     <w:name w:val="BuiltInTok"/>
     <w:basedOn w:val="VerbatimChar"/>
-    <w:rPr/>
+    <w:rPr>
+      <w:rFonts w:ascii="Consolas" w:hAnsi="Consolas"/>
+      <w:sz w:val="22"/>
+    </w:rPr>
   </w:style>
   <w:style w:type="character" w:customStyle="1" w:styleId="ExtensionTok">
     <w:name w:val="ExtensionTok"/>
     <w:basedOn w:val="VerbatimChar"/>
-    <w:rPr/>
+    <w:rPr>
+      <w:rFonts w:ascii="Consolas" w:hAnsi="Consolas"/>
+      <w:sz w:val="22"/>
+    </w:rPr>
   </w:style>
   <w:style w:type="character" w:customStyle="1" w:styleId="PreprocessorTok">
     <w:name w:val="PreprocessorTok"/>
     <w:basedOn w:val="VerbatimChar"/>
     <w:rPr>
-      <w:color w:val="bc7a00"/>
+      <w:rFonts w:ascii="Consolas" w:hAnsi="Consolas"/>
+      <w:color w:val="BC7A00"/>
+      <w:sz w:val="22"/>
     </w:rPr>
   </w:style>
   <w:style w:type="character" w:customStyle="1" w:styleId="AttributeTok">
     <w:name w:val="AttributeTok"/>
     <w:basedOn w:val="VerbatimChar"/>
     <w:rPr>
-      <w:color w:val="7d9029"/>
+      <w:rFonts w:ascii="Consolas" w:hAnsi="Consolas"/>
+      <w:color w:val="7D9029"/>
+      <w:sz w:val="22"/>
     </w:rPr>
   </w:style>
   <w:style w:type="character" w:customStyle="1" w:styleId="RegionMarkerTok">
     <w:name w:val="RegionMarkerTok"/>
     <w:basedOn w:val="VerbatimChar"/>
-    <w:rPr/>
+    <w:rPr>
+      <w:rFonts w:ascii="Consolas" w:hAnsi="Consolas"/>
+      <w:sz w:val="22"/>
+    </w:rPr>
   </w:style>
   <w:style w:type="character" w:customStyle="1" w:styleId="InformationTok">
     <w:name w:val="InformationTok"/>
     <w:basedOn w:val="VerbatimChar"/>
     <w:rPr>
-      <w:color w:val="60a0b0"/>
+      <w:rFonts w:ascii="Consolas" w:hAnsi="Consolas"/>
       <w:b/>
       <w:i/>
+      <w:color w:val="60A0B0"/>
+      <w:sz w:val="22"/>
     </w:rPr>
   </w:style>
   <w:style w:type="character" w:customStyle="1" w:styleId="WarningTok">
     <w:name w:val="WarningTok"/>
     <w:basedOn w:val="VerbatimChar"/>
     <w:rPr>
-      <w:color w:val="60a0b0"/>
+      <w:rFonts w:ascii="Consolas" w:hAnsi="Consolas"/>
       <w:b/>
       <w:i/>
+      <w:color w:val="60A0B0"/>
+      <w:sz w:val="22"/>
     </w:rPr>
   </w:style>
   <w:style w:type="character" w:customStyle="1" w:styleId="AlertTok">
     <w:name w:val="AlertTok"/>
     <w:basedOn w:val="VerbatimChar"/>
     <w:rPr>
-      <w:color w:val="ff0000"/>
+      <w:rFonts w:ascii="Consolas" w:hAnsi="Consolas"/>
       <w:b/>
+      <w:color w:val="FF0000"/>
+      <w:sz w:val="22"/>
     </w:rPr>
   </w:style>
   <w:style w:type="character" w:customStyle="1" w:styleId="ErrorTok">
     <w:name w:val="ErrorTok"/>
     <w:basedOn w:val="VerbatimChar"/>
     <w:rPr>
-      <w:color w:val="ff0000"/>
+      <w:rFonts w:ascii="Consolas" w:hAnsi="Consolas"/>
       <w:b/>
+      <w:color w:val="FF0000"/>
+      <w:sz w:val="22"/>
     </w:rPr>
   </w:style>
   <w:style w:type="character" w:customStyle="1" w:styleId="NormalTok">
     <w:name w:val="NormalTok"/>
     <w:basedOn w:val="VerbatimChar"/>
-    <w:rPr/>
+    <w:rPr>
+      <w:rFonts w:ascii="Consolas" w:hAnsi="Consolas"/>
+      <w:sz w:val="22"/>
+    </w:rPr>
+  </w:style>
+  <w:style w:type="character" w:styleId="PlaceholderText">
+    <w:name w:val="Placeholder Text"/>
+    <w:basedOn w:val="DefaultParagraphFont"/>
+    <w:semiHidden/>
+    <w:rsid w:val="00882C80"/>
+    <w:rPr>
+      <w:color w:val="808080"/>
+    </w:rPr>
   </w:style>
 </w:styles>
 </file>

</xml_diff>